<commit_message>
Creacion relacion empresas usuarios
</commit_message>
<xml_diff>
--- a/Documentacion/Especificaciones Requerimiento.docx
+++ b/Documentacion/Especificaciones Requerimiento.docx
@@ -29,7 +29,7 @@
     </w:p>
     <w:p>
       <w:pPr>
-        <w:pStyle w:val="4"/>
+        <w:pStyle w:val="5"/>
         <w:numPr>
           <w:ilvl w:val="0"/>
           <w:numId w:val="1"/>
@@ -49,7 +49,7 @@
     </w:p>
     <w:p>
       <w:pPr>
-        <w:pStyle w:val="4"/>
+        <w:pStyle w:val="5"/>
         <w:ind w:left="360"/>
         <w:rPr>
           <w:b/>
@@ -59,7 +59,7 @@
     </w:p>
     <w:p>
       <w:pPr>
-        <w:pStyle w:val="4"/>
+        <w:pStyle w:val="5"/>
         <w:numPr>
           <w:ilvl w:val="1"/>
           <w:numId w:val="2"/>
@@ -80,7 +80,7 @@
     </w:p>
     <w:p>
       <w:pPr>
-        <w:pStyle w:val="4"/>
+        <w:pStyle w:val="5"/>
         <w:numPr>
           <w:ilvl w:val="1"/>
           <w:numId w:val="2"/>
@@ -92,7 +92,7 @@
     </w:p>
     <w:p>
       <w:pPr>
-        <w:pStyle w:val="4"/>
+        <w:pStyle w:val="5"/>
         <w:numPr>
           <w:ilvl w:val="1"/>
           <w:numId w:val="2"/>
@@ -104,17 +104,17 @@
     </w:p>
     <w:p>
       <w:pPr>
-        <w:pStyle w:val="4"/>
-      </w:pPr>
-    </w:p>
-    <w:p>
-      <w:pPr>
-        <w:pStyle w:val="4"/>
-      </w:pPr>
-    </w:p>
-    <w:p>
-      <w:pPr>
-        <w:pStyle w:val="4"/>
+        <w:pStyle w:val="5"/>
+      </w:pPr>
+    </w:p>
+    <w:p>
+      <w:pPr>
+        <w:pStyle w:val="5"/>
+      </w:pPr>
+    </w:p>
+    <w:p>
+      <w:pPr>
+        <w:pStyle w:val="5"/>
         <w:numPr>
           <w:ilvl w:val="0"/>
           <w:numId w:val="1"/>
@@ -134,7 +134,7 @@
     </w:p>
     <w:p>
       <w:pPr>
-        <w:pStyle w:val="4"/>
+        <w:pStyle w:val="5"/>
         <w:numPr>
           <w:ilvl w:val="1"/>
           <w:numId w:val="3"/>
@@ -150,7 +150,7 @@
     </w:p>
     <w:p>
       <w:pPr>
-        <w:pStyle w:val="4"/>
+        <w:pStyle w:val="5"/>
         <w:numPr>
           <w:ilvl w:val="1"/>
           <w:numId w:val="3"/>
@@ -166,16 +166,16 @@
     </w:p>
     <w:p>
       <w:pPr>
-        <w:pStyle w:val="4"/>
-        <w:rPr>
-          <w:b/>
-          <w:bCs/>
-        </w:rPr>
-      </w:pPr>
-    </w:p>
-    <w:p>
-      <w:pPr>
-        <w:pStyle w:val="4"/>
+        <w:pStyle w:val="5"/>
+        <w:rPr>
+          <w:b/>
+          <w:bCs/>
+        </w:rPr>
+      </w:pPr>
+    </w:p>
+    <w:p>
+      <w:pPr>
+        <w:pStyle w:val="5"/>
         <w:numPr>
           <w:ilvl w:val="0"/>
           <w:numId w:val="3"/>
@@ -195,7 +195,7 @@
     </w:p>
     <w:p>
       <w:pPr>
-        <w:pStyle w:val="4"/>
+        <w:pStyle w:val="5"/>
         <w:ind w:left="360"/>
         <w:rPr>
           <w:b/>
@@ -205,7 +205,7 @@
     </w:p>
     <w:p>
       <w:pPr>
-        <w:pStyle w:val="4"/>
+        <w:pStyle w:val="5"/>
         <w:numPr>
           <w:ilvl w:val="1"/>
           <w:numId w:val="3"/>
@@ -228,16 +228,16 @@
     </w:p>
     <w:p>
       <w:pPr>
-        <w:pStyle w:val="4"/>
-        <w:rPr>
-          <w:b/>
-          <w:bCs/>
-        </w:rPr>
-      </w:pPr>
-    </w:p>
-    <w:p>
-      <w:pPr>
-        <w:pStyle w:val="4"/>
+        <w:pStyle w:val="5"/>
+        <w:rPr>
+          <w:b/>
+          <w:bCs/>
+        </w:rPr>
+      </w:pPr>
+    </w:p>
+    <w:p>
+      <w:pPr>
+        <w:pStyle w:val="5"/>
         <w:numPr>
           <w:ilvl w:val="0"/>
           <w:numId w:val="4"/>
@@ -252,7 +252,7 @@
     </w:p>
     <w:p>
       <w:pPr>
-        <w:pStyle w:val="4"/>
+        <w:pStyle w:val="5"/>
         <w:numPr>
           <w:ilvl w:val="0"/>
           <w:numId w:val="4"/>
@@ -267,7 +267,7 @@
     </w:p>
     <w:p>
       <w:pPr>
-        <w:pStyle w:val="4"/>
+        <w:pStyle w:val="5"/>
         <w:numPr>
           <w:ilvl w:val="0"/>
           <w:numId w:val="4"/>
@@ -282,7 +282,7 @@
     </w:p>
     <w:p>
       <w:pPr>
-        <w:pStyle w:val="4"/>
+        <w:pStyle w:val="5"/>
         <w:numPr>
           <w:ilvl w:val="0"/>
           <w:numId w:val="4"/>
@@ -297,7 +297,7 @@
     </w:p>
     <w:p>
       <w:pPr>
-        <w:pStyle w:val="4"/>
+        <w:pStyle w:val="5"/>
         <w:numPr>
           <w:ilvl w:val="0"/>
           <w:numId w:val="4"/>
@@ -312,7 +312,7 @@
     </w:p>
     <w:p>
       <w:pPr>
-        <w:pStyle w:val="4"/>
+        <w:pStyle w:val="5"/>
         <w:numPr>
           <w:ilvl w:val="0"/>
           <w:numId w:val="4"/>
@@ -330,7 +330,7 @@
     </w:p>
     <w:p>
       <w:pPr>
-        <w:pStyle w:val="4"/>
+        <w:pStyle w:val="5"/>
         <w:numPr>
           <w:ilvl w:val="0"/>
           <w:numId w:val="4"/>
@@ -348,7 +348,7 @@
     </w:p>
     <w:p>
       <w:pPr>
-        <w:pStyle w:val="4"/>
+        <w:pStyle w:val="5"/>
         <w:numPr>
           <w:ilvl w:val="0"/>
           <w:numId w:val="4"/>
@@ -363,7 +363,7 @@
     </w:p>
     <w:p>
       <w:pPr>
-        <w:pStyle w:val="4"/>
+        <w:pStyle w:val="5"/>
         <w:numPr>
           <w:ilvl w:val="0"/>
           <w:numId w:val="4"/>
@@ -378,7 +378,7 @@
     </w:p>
     <w:p>
       <w:pPr>
-        <w:pStyle w:val="4"/>
+        <w:pStyle w:val="5"/>
         <w:numPr>
           <w:ilvl w:val="0"/>
           <w:numId w:val="4"/>
@@ -393,7 +393,7 @@
     </w:p>
     <w:p>
       <w:pPr>
-        <w:pStyle w:val="4"/>
+        <w:pStyle w:val="5"/>
         <w:numPr>
           <w:ilvl w:val="0"/>
           <w:numId w:val="4"/>
@@ -408,7 +408,7 @@
     </w:p>
     <w:p>
       <w:pPr>
-        <w:pStyle w:val="4"/>
+        <w:pStyle w:val="5"/>
         <w:numPr>
           <w:ilvl w:val="0"/>
           <w:numId w:val="4"/>
@@ -427,7 +427,7 @@
     </w:p>
     <w:p>
       <w:pPr>
-        <w:pStyle w:val="4"/>
+        <w:pStyle w:val="5"/>
         <w:numPr>
           <w:ilvl w:val="0"/>
           <w:numId w:val="4"/>
@@ -442,7 +442,7 @@
     </w:p>
     <w:p>
       <w:pPr>
-        <w:pStyle w:val="4"/>
+        <w:pStyle w:val="5"/>
         <w:numPr>
           <w:ilvl w:val="0"/>
           <w:numId w:val="4"/>
@@ -460,7 +460,7 @@
     </w:p>
     <w:p>
       <w:pPr>
-        <w:pStyle w:val="4"/>
+        <w:pStyle w:val="5"/>
         <w:numPr>
           <w:ilvl w:val="0"/>
           <w:numId w:val="4"/>
@@ -480,12 +480,10 @@
         </w:rPr>
         <w:t xml:space="preserve"> </w:t>
       </w:r>
-      <w:bookmarkStart w:id="0" w:name="_GoBack"/>
-      <w:bookmarkEnd w:id="0"/>
-    </w:p>
-    <w:p>
-      <w:pPr>
-        <w:pStyle w:val="4"/>
+    </w:p>
+    <w:p>
+      <w:pPr>
+        <w:pStyle w:val="5"/>
         <w:numPr>
           <w:ilvl w:val="0"/>
           <w:numId w:val="4"/>
@@ -500,7 +498,7 @@
     </w:p>
     <w:p>
       <w:pPr>
-        <w:pStyle w:val="4"/>
+        <w:pStyle w:val="5"/>
         <w:numPr>
           <w:ilvl w:val="0"/>
           <w:numId w:val="4"/>
@@ -515,7 +513,7 @@
     </w:p>
     <w:p>
       <w:pPr>
-        <w:pStyle w:val="4"/>
+        <w:pStyle w:val="5"/>
         <w:numPr>
           <w:ilvl w:val="0"/>
           <w:numId w:val="4"/>
@@ -530,7 +528,7 @@
     </w:p>
     <w:p>
       <w:pPr>
-        <w:pStyle w:val="4"/>
+        <w:pStyle w:val="5"/>
         <w:numPr>
           <w:ilvl w:val="0"/>
           <w:numId w:val="4"/>
@@ -545,7 +543,7 @@
     </w:p>
     <w:p>
       <w:pPr>
-        <w:pStyle w:val="4"/>
+        <w:pStyle w:val="5"/>
         <w:numPr>
           <w:ilvl w:val="0"/>
           <w:numId w:val="4"/>
@@ -560,7 +558,7 @@
     </w:p>
     <w:p>
       <w:pPr>
-        <w:pStyle w:val="4"/>
+        <w:pStyle w:val="5"/>
         <w:numPr>
           <w:ilvl w:val="0"/>
           <w:numId w:val="4"/>
@@ -575,7 +573,7 @@
     </w:p>
     <w:p>
       <w:pPr>
-        <w:pStyle w:val="4"/>
+        <w:pStyle w:val="5"/>
         <w:numPr>
           <w:ilvl w:val="0"/>
           <w:numId w:val="4"/>
@@ -590,7 +588,7 @@
     </w:p>
     <w:p>
       <w:pPr>
-        <w:pStyle w:val="4"/>
+        <w:pStyle w:val="5"/>
         <w:numPr>
           <w:ilvl w:val="0"/>
           <w:numId w:val="4"/>
@@ -605,7 +603,7 @@
     </w:p>
     <w:p>
       <w:pPr>
-        <w:pStyle w:val="4"/>
+        <w:pStyle w:val="5"/>
         <w:numPr>
           <w:ilvl w:val="0"/>
           <w:numId w:val="4"/>
@@ -620,7 +618,7 @@
     </w:p>
     <w:p>
       <w:pPr>
-        <w:pStyle w:val="4"/>
+        <w:pStyle w:val="5"/>
         <w:numPr>
           <w:ilvl w:val="0"/>
           <w:numId w:val="4"/>
@@ -639,12 +637,12 @@
     </w:p>
     <w:p>
       <w:pPr>
-        <w:pStyle w:val="4"/>
-      </w:pPr>
-    </w:p>
-    <w:p>
-      <w:pPr>
-        <w:pStyle w:val="4"/>
+        <w:pStyle w:val="5"/>
+      </w:pPr>
+    </w:p>
+    <w:p>
+      <w:pPr>
+        <w:pStyle w:val="5"/>
         <w:numPr>
           <w:ilvl w:val="0"/>
           <w:numId w:val="1"/>
@@ -664,7 +662,7 @@
     </w:p>
     <w:p>
       <w:pPr>
-        <w:pStyle w:val="4"/>
+        <w:pStyle w:val="5"/>
         <w:ind w:left="360"/>
         <w:rPr>
           <w:b/>
@@ -674,7 +672,7 @@
     </w:p>
     <w:p>
       <w:pPr>
-        <w:pStyle w:val="4"/>
+        <w:pStyle w:val="5"/>
         <w:ind w:left="360"/>
         <w:rPr>
           <w:b/>
@@ -691,7 +689,7 @@
     </w:p>
     <w:p>
       <w:pPr>
-        <w:pStyle w:val="4"/>
+        <w:pStyle w:val="5"/>
       </w:pPr>
       <w:r>
         <w:t>Habrá una pantalla para que el cliente de facturación ingrese su logIn: Usuario y Password.</w:t>
@@ -699,19 +697,30 @@
     </w:p>
     <w:p>
       <w:pPr>
-        <w:pStyle w:val="4"/>
+        <w:pStyle w:val="5"/>
         <w:numPr>
           <w:ilvl w:val="0"/>
           <w:numId w:val="5"/>
         </w:numPr>
       </w:pPr>
       <w:r>
-        <w:t>Si es el superusuario administrador del sistema le aparecerá la lista de clientes para que seleccione el que necesite trabajar.</w:t>
-      </w:r>
-    </w:p>
-    <w:p>
-      <w:pPr>
-        <w:pStyle w:val="4"/>
+        <w:t xml:space="preserve">Si es el superusuario administrador del sistema le aparecerá la lista de </w:t>
+      </w:r>
+      <w:commentRangeStart w:id="0"/>
+      <w:r>
+        <w:t xml:space="preserve">clientes </w:t>
+      </w:r>
+      <w:commentRangeEnd w:id="0"/>
+      <w:r>
+        <w:commentReference w:id="0"/>
+      </w:r>
+      <w:r>
+        <w:t>para que seleccione el que necesite trabajar.</w:t>
+      </w:r>
+    </w:p>
+    <w:p>
+      <w:pPr>
+        <w:pStyle w:val="5"/>
         <w:numPr>
           <w:ilvl w:val="0"/>
           <w:numId w:val="5"/>
@@ -723,7 +732,7 @@
     </w:p>
     <w:p>
       <w:pPr>
-        <w:pStyle w:val="4"/>
+        <w:pStyle w:val="5"/>
         <w:ind w:left="360"/>
         <w:rPr>
           <w:b/>
@@ -733,7 +742,7 @@
     </w:p>
     <w:p>
       <w:pPr>
-        <w:pStyle w:val="4"/>
+        <w:pStyle w:val="5"/>
         <w:numPr>
           <w:ilvl w:val="1"/>
           <w:numId w:val="3"/>
@@ -753,7 +762,7 @@
     </w:p>
     <w:p>
       <w:pPr>
-        <w:pStyle w:val="4"/>
+        <w:pStyle w:val="5"/>
         <w:numPr>
           <w:ilvl w:val="0"/>
           <w:numId w:val="6"/>
@@ -776,7 +785,7 @@
     </w:p>
     <w:p>
       <w:pPr>
-        <w:pStyle w:val="4"/>
+        <w:pStyle w:val="5"/>
         <w:numPr>
           <w:ilvl w:val="0"/>
           <w:numId w:val="6"/>
@@ -788,25 +797,215 @@
     </w:p>
     <w:p>
       <w:pPr>
-        <w:pStyle w:val="4"/>
+        <w:pStyle w:val="5"/>
         <w:numPr>
           <w:ilvl w:val="0"/>
           <w:numId w:val="6"/>
         </w:numPr>
       </w:pPr>
       <w:r>
+        <w:t xml:space="preserve">Debe tener los botones de Adicionar, Editar y </w:t>
+      </w:r>
+      <w:commentRangeStart w:id="1"/>
+      <w:r>
+        <w:t>Eliminar</w:t>
+      </w:r>
+      <w:commentRangeEnd w:id="1"/>
+      <w:r>
+        <w:commentReference w:id="1"/>
+      </w:r>
+      <w:r>
+        <w:t xml:space="preserve">. </w:t>
+      </w:r>
+    </w:p>
+    <w:p>
+      <w:pPr>
+        <w:pStyle w:val="5"/>
+        <w:ind w:left="1080"/>
+      </w:pPr>
+    </w:p>
+    <w:p>
+      <w:pPr>
+        <w:pStyle w:val="5"/>
+        <w:numPr>
+          <w:ilvl w:val="1"/>
+          <w:numId w:val="3"/>
+        </w:numPr>
+        <w:rPr>
+          <w:b/>
+          <w:bCs/>
+        </w:rPr>
+      </w:pPr>
+      <w:r>
+        <w:rPr>
+          <w:b/>
+          <w:bCs/>
+        </w:rPr>
+        <w:t>Sucursal</w:t>
+      </w:r>
+    </w:p>
+    <w:p>
+      <w:pPr>
+        <w:pStyle w:val="5"/>
+        <w:numPr>
+          <w:ilvl w:val="0"/>
+          <w:numId w:val="7"/>
+        </w:numPr>
+        <w:rPr>
+          <w:b/>
+          <w:bCs/>
+        </w:rPr>
+      </w:pPr>
+      <w:r>
+        <w:t>Esta pantalla muestra las sucursales de la empresa.</w:t>
+      </w:r>
+    </w:p>
+    <w:p>
+      <w:pPr>
+        <w:pStyle w:val="5"/>
+        <w:numPr>
+          <w:ilvl w:val="0"/>
+          <w:numId w:val="7"/>
+        </w:numPr>
+        <w:rPr>
+          <w:b/>
+          <w:bCs/>
+        </w:rPr>
+      </w:pPr>
+      <w:r>
+        <w:t>Se accede a esta pantalla desde la pantalla empresa.</w:t>
+      </w:r>
+    </w:p>
+    <w:p>
+      <w:pPr>
+        <w:pStyle w:val="5"/>
+        <w:numPr>
+          <w:ilvl w:val="0"/>
+          <w:numId w:val="7"/>
+        </w:numPr>
+        <w:rPr>
+          <w:b/>
+          <w:bCs/>
+        </w:rPr>
+      </w:pPr>
+      <w:r>
+        <w:t>Toda empresa debe tener al menos una sucursal la cual se crea por primera vez con la información de la empresa y se marca como sucursal principal.</w:t>
+      </w:r>
+    </w:p>
+    <w:p>
+      <w:pPr>
+        <w:pStyle w:val="5"/>
+        <w:numPr>
+          <w:ilvl w:val="0"/>
+          <w:numId w:val="7"/>
+        </w:numPr>
+        <w:rPr>
+          <w:b/>
+          <w:bCs/>
+        </w:rPr>
+      </w:pPr>
+      <w:r>
+        <w:t>Toda sucursal debe tener asociado un centro de costos. En caso de que la empresa no maneje estos debe ser cero</w:t>
+      </w:r>
+    </w:p>
+    <w:p>
+      <w:pPr>
+        <w:pStyle w:val="5"/>
+        <w:numPr>
+          <w:ilvl w:val="0"/>
+          <w:numId w:val="7"/>
+        </w:numPr>
+        <w:rPr>
+          <w:b/>
+          <w:bCs/>
+        </w:rPr>
+      </w:pPr>
+      <w:r>
+        <w:t>Cada sucursal podría tener sus propias leyendas de facturación, notas débito y crédito. diferentes</w:t>
+      </w:r>
+    </w:p>
+    <w:p>
+      <w:pPr>
+        <w:pStyle w:val="5"/>
+        <w:numPr>
+          <w:ilvl w:val="0"/>
+          <w:numId w:val="7"/>
+        </w:numPr>
+      </w:pPr>
+      <w:r>
+        <w:t xml:space="preserve">Debe tener los botones de Adicionar, Editar y </w:t>
+      </w:r>
+      <w:commentRangeStart w:id="2"/>
+      <w:r>
+        <w:t>Eliminar</w:t>
+      </w:r>
+      <w:commentRangeEnd w:id="2"/>
+      <w:r>
+        <w:commentReference w:id="2"/>
+      </w:r>
+      <w:r>
+        <w:t xml:space="preserve">. </w:t>
+      </w:r>
+    </w:p>
+    <w:p>
+      <w:pPr>
+        <w:pStyle w:val="5"/>
+        <w:ind w:left="1080"/>
+      </w:pPr>
+    </w:p>
+    <w:p>
+      <w:pPr>
+        <w:pStyle w:val="5"/>
+        <w:numPr>
+          <w:ilvl w:val="1"/>
+          <w:numId w:val="3"/>
+        </w:numPr>
+        <w:rPr>
+          <w:b/>
+          <w:bCs/>
+        </w:rPr>
+      </w:pPr>
+      <w:r>
+        <w:rPr>
+          <w:b/>
+          <w:bCs/>
+        </w:rPr>
+        <w:t>Centro de costos</w:t>
+      </w:r>
+    </w:p>
+    <w:p>
+      <w:pPr>
+        <w:pStyle w:val="5"/>
+        <w:numPr>
+          <w:ilvl w:val="0"/>
+          <w:numId w:val="7"/>
+        </w:numPr>
+      </w:pPr>
+      <w:r>
+        <w:t>Esta pantalla muestra los centros de costos de la empresa y cada sucursal pertenece a un centro de costos.</w:t>
+      </w:r>
+    </w:p>
+    <w:p>
+      <w:pPr>
+        <w:pStyle w:val="5"/>
+        <w:numPr>
+          <w:ilvl w:val="0"/>
+          <w:numId w:val="7"/>
+        </w:numPr>
+      </w:pPr>
+      <w:r>
         <w:t xml:space="preserve">Debe tener los botones de Adicionar, Editar y Eliminar. </w:t>
       </w:r>
     </w:p>
     <w:p>
       <w:pPr>
-        <w:pStyle w:val="4"/>
+        <w:pStyle w:val="5"/>
         <w:ind w:left="1080"/>
       </w:pPr>
     </w:p>
     <w:p>
       <w:pPr>
-        <w:pStyle w:val="4"/>
+        <w:pStyle w:val="5"/>
         <w:numPr>
           <w:ilvl w:val="1"/>
           <w:numId w:val="3"/>
@@ -821,95 +1020,152 @@
           <w:b/>
           <w:bCs/>
         </w:rPr>
-        <w:t>Sucursal</w:t>
-      </w:r>
-    </w:p>
-    <w:p>
-      <w:pPr>
-        <w:pStyle w:val="4"/>
+        <w:t>Cliente</w:t>
+      </w:r>
+    </w:p>
+    <w:p>
+      <w:pPr>
+        <w:pStyle w:val="5"/>
         <w:numPr>
           <w:ilvl w:val="0"/>
           <w:numId w:val="7"/>
         </w:numPr>
-        <w:rPr>
-          <w:b/>
-          <w:bCs/>
-        </w:rPr>
-      </w:pPr>
-      <w:r>
-        <w:t>Esta pantalla muestra las sucursales de la empresa.</w:t>
-      </w:r>
-    </w:p>
-    <w:p>
-      <w:pPr>
-        <w:pStyle w:val="4"/>
+      </w:pPr>
+      <w:r>
+        <w:t>Esta pantalla muestra los clientes de la empresa y al final la lista de sucursales (sucursalcliente)</w:t>
+      </w:r>
+    </w:p>
+    <w:p>
+      <w:pPr>
+        <w:pStyle w:val="5"/>
         <w:numPr>
           <w:ilvl w:val="0"/>
           <w:numId w:val="7"/>
         </w:numPr>
-        <w:rPr>
-          <w:b/>
-          <w:bCs/>
-        </w:rPr>
-      </w:pPr>
-      <w:r>
-        <w:t>Se accede a esta pantalla desde la pantalla empresa.</w:t>
-      </w:r>
-    </w:p>
-    <w:p>
-      <w:pPr>
-        <w:pStyle w:val="4"/>
+      </w:pPr>
+      <w:r>
+        <w:t>Igualmente debe mostrar la lista de los contratos o pólizas que tiene la empresa con el cliente.</w:t>
+      </w:r>
+    </w:p>
+    <w:p>
+      <w:pPr>
+        <w:pStyle w:val="5"/>
         <w:numPr>
           <w:ilvl w:val="0"/>
           <w:numId w:val="7"/>
         </w:numPr>
-        <w:rPr>
-          <w:b/>
-          <w:bCs/>
-        </w:rPr>
-      </w:pPr>
-      <w:r>
-        <w:t>Toda empresa debe tener al menos una sucursal la cual se crea por primera vez con la información de la empresa y se marca como sucursal principal.</w:t>
-      </w:r>
-    </w:p>
-    <w:p>
-      <w:pPr>
-        <w:pStyle w:val="4"/>
-        <w:numPr>
-          <w:ilvl w:val="0"/>
-          <w:numId w:val="7"/>
-        </w:numPr>
-        <w:rPr>
-          <w:b/>
-          <w:bCs/>
-        </w:rPr>
-      </w:pPr>
-      <w:r>
-        <w:t>Toda sucursal debe tener asociado un centro de costos. En caso de que la empresa no maneje estos debe ser cero</w:t>
-      </w:r>
-    </w:p>
-    <w:p>
-      <w:pPr>
-        <w:pStyle w:val="4"/>
-        <w:numPr>
-          <w:ilvl w:val="0"/>
-          <w:numId w:val="7"/>
-        </w:numPr>
-        <w:rPr>
-          <w:b/>
-          <w:bCs/>
-        </w:rPr>
-      </w:pPr>
-      <w:r>
-        <w:t>Cada sucursal podría tener sus propias leyendas de facturación, notas débito y crédito. diferentes</w:t>
-      </w:r>
-    </w:p>
-    <w:p>
-      <w:pPr>
-        <w:pStyle w:val="4"/>
-        <w:numPr>
-          <w:ilvl w:val="0"/>
-          <w:numId w:val="7"/>
+      </w:pPr>
+      <w:r>
+        <w:t>Debe tener los botones de Adicionar, Editar y Eliminar.</w:t>
+      </w:r>
+    </w:p>
+    <w:p>
+      <w:pPr>
+        <w:pStyle w:val="5"/>
+        <w:ind w:left="1080"/>
+      </w:pPr>
+      <w:r>
+        <w:t xml:space="preserve"> </w:t>
+      </w:r>
+    </w:p>
+    <w:p>
+      <w:pPr>
+        <w:pStyle w:val="5"/>
+        <w:numPr>
+          <w:ilvl w:val="1"/>
+          <w:numId w:val="3"/>
+        </w:numPr>
+        <w:rPr>
+          <w:b/>
+          <w:bCs/>
+        </w:rPr>
+      </w:pPr>
+      <w:r>
+        <w:rPr>
+          <w:b/>
+          <w:bCs/>
+        </w:rPr>
+        <w:t>Sucursal Cliente</w:t>
+      </w:r>
+    </w:p>
+    <w:p>
+      <w:pPr>
+        <w:pStyle w:val="5"/>
+        <w:numPr>
+          <w:ilvl w:val="0"/>
+          <w:numId w:val="8"/>
+        </w:numPr>
+      </w:pPr>
+      <w:r>
+        <w:t>Muestra las sucursales del cliente.</w:t>
+      </w:r>
+    </w:p>
+    <w:p>
+      <w:pPr>
+        <w:pStyle w:val="5"/>
+        <w:numPr>
+          <w:ilvl w:val="0"/>
+          <w:numId w:val="8"/>
+        </w:numPr>
+      </w:pPr>
+      <w:r>
+        <w:t>Se accede desde la pantalla de cliente</w:t>
+      </w:r>
+    </w:p>
+    <w:p>
+      <w:pPr>
+        <w:pStyle w:val="5"/>
+        <w:numPr>
+          <w:ilvl w:val="0"/>
+          <w:numId w:val="8"/>
+        </w:numPr>
+        <w:rPr>
+          <w:b/>
+          <w:bCs/>
+        </w:rPr>
+      </w:pPr>
+      <w:r>
+        <w:t>Todo cliente debe tener al menos una sucursal la cual se crea por primera vez con la información del cliente y se marca como sucursal principal.</w:t>
+      </w:r>
+    </w:p>
+    <w:p>
+      <w:pPr>
+        <w:pStyle w:val="5"/>
+        <w:numPr>
+          <w:ilvl w:val="0"/>
+          <w:numId w:val="8"/>
+        </w:numPr>
+        <w:rPr>
+          <w:b/>
+          <w:bCs/>
+        </w:rPr>
+      </w:pPr>
+      <w:r>
+        <w:t>Cada sucursal podría tener sus propias leyendas de facturación, notas débito y crédito. Diferentes</w:t>
+      </w:r>
+    </w:p>
+    <w:p>
+      <w:pPr>
+        <w:pStyle w:val="5"/>
+        <w:numPr>
+          <w:ilvl w:val="0"/>
+          <w:numId w:val="8"/>
+        </w:numPr>
+        <w:rPr>
+          <w:b/>
+          <w:bCs/>
+        </w:rPr>
+      </w:pPr>
+      <w:r>
+        <w:t>La sucursal cliente puede tener una lista de precios en cuyo caso se accedería desde esta pantalla.</w:t>
+      </w:r>
+    </w:p>
+    <w:p>
+      <w:pPr>
+        <w:pStyle w:val="5"/>
+        <w:numPr>
+          <w:ilvl w:val="0"/>
+          <w:numId w:val="8"/>
         </w:numPr>
       </w:pPr>
       <w:r>
@@ -918,13 +1174,13 @@
     </w:p>
     <w:p>
       <w:pPr>
-        <w:pStyle w:val="4"/>
+        <w:pStyle w:val="5"/>
         <w:ind w:left="1080"/>
       </w:pPr>
     </w:p>
     <w:p>
       <w:pPr>
-        <w:pStyle w:val="4"/>
+        <w:pStyle w:val="5"/>
         <w:numPr>
           <w:ilvl w:val="1"/>
           <w:numId w:val="3"/>
@@ -939,27 +1195,27 @@
           <w:b/>
           <w:bCs/>
         </w:rPr>
-        <w:t>Centro de costos</w:t>
-      </w:r>
-    </w:p>
-    <w:p>
-      <w:pPr>
-        <w:pStyle w:val="4"/>
-        <w:numPr>
-          <w:ilvl w:val="0"/>
-          <w:numId w:val="7"/>
-        </w:numPr>
-      </w:pPr>
-      <w:r>
-        <w:t>Esta pantalla muestra los centros de costos de la empresa y cada sucursal pertenece a un centro de costos.</w:t>
-      </w:r>
-    </w:p>
-    <w:p>
-      <w:pPr>
-        <w:pStyle w:val="4"/>
-        <w:numPr>
-          <w:ilvl w:val="0"/>
-          <w:numId w:val="7"/>
+        <w:t>Lista de precios</w:t>
+      </w:r>
+    </w:p>
+    <w:p>
+      <w:pPr>
+        <w:pStyle w:val="5"/>
+        <w:numPr>
+          <w:ilvl w:val="0"/>
+          <w:numId w:val="9"/>
+        </w:numPr>
+      </w:pPr>
+      <w:r>
+        <w:t>La tabla de producto es la lista de precios genérica de la empresa, pero podría existir una lista de precios para una sucursal del cliente. Esta lista de precios tendría únicamente los productos que tienen un precio o un descuento especial para esa sucursalcliente, de lo contrario se toma el valor del producto que aparece en la tabla de producto</w:t>
+      </w:r>
+    </w:p>
+    <w:p>
+      <w:pPr>
+        <w:pStyle w:val="5"/>
+        <w:numPr>
+          <w:ilvl w:val="0"/>
+          <w:numId w:val="8"/>
         </w:numPr>
       </w:pPr>
       <w:r>
@@ -968,13 +1224,100 @@
     </w:p>
     <w:p>
       <w:pPr>
-        <w:pStyle w:val="4"/>
+        <w:pStyle w:val="5"/>
+      </w:pPr>
+    </w:p>
+    <w:p>
+      <w:pPr>
+        <w:pStyle w:val="5"/>
+      </w:pPr>
+    </w:p>
+    <w:p>
+      <w:pPr>
+        <w:pStyle w:val="5"/>
+        <w:numPr>
+          <w:ilvl w:val="1"/>
+          <w:numId w:val="3"/>
+        </w:numPr>
+        <w:rPr>
+          <w:b/>
+          <w:bCs/>
+        </w:rPr>
+      </w:pPr>
+      <w:r>
+        <w:rPr>
+          <w:b/>
+          <w:bCs/>
+        </w:rPr>
+        <w:t>Contrato Salud</w:t>
+      </w:r>
+    </w:p>
+    <w:p>
+      <w:pPr>
+        <w:pStyle w:val="5"/>
+        <w:numPr>
+          <w:ilvl w:val="0"/>
+          <w:numId w:val="10"/>
+        </w:numPr>
+      </w:pPr>
+      <w:r>
+        <w:t xml:space="preserve">Se registran los datos de los contratos o pólizas que tenga la empresa con cada cliente. </w:t>
+      </w:r>
+    </w:p>
+    <w:p>
+      <w:pPr>
+        <w:pStyle w:val="5"/>
+        <w:numPr>
+          <w:ilvl w:val="0"/>
+          <w:numId w:val="10"/>
+        </w:numPr>
+      </w:pPr>
+      <w:r>
+        <w:t>Una empresa puede tener más de un contrato o póliza con un cliente</w:t>
+      </w:r>
+    </w:p>
+    <w:p>
+      <w:pPr>
+        <w:pStyle w:val="5"/>
+        <w:numPr>
+          <w:ilvl w:val="0"/>
+          <w:numId w:val="10"/>
+        </w:numPr>
+      </w:pPr>
+      <w:r>
+        <w:t>Se accede desde la pantalla cliente</w:t>
+      </w:r>
+    </w:p>
+    <w:p>
+      <w:pPr>
+        <w:pStyle w:val="5"/>
+        <w:numPr>
+          <w:ilvl w:val="0"/>
+          <w:numId w:val="10"/>
+        </w:numPr>
+      </w:pPr>
+      <w:r>
+        <w:t xml:space="preserve">Debe tener los botones de Adicionar, Editar y Eliminar. </w:t>
+      </w:r>
+    </w:p>
+    <w:p>
+      <w:pPr>
+        <w:pStyle w:val="5"/>
         <w:ind w:left="1080"/>
       </w:pPr>
     </w:p>
     <w:p>
       <w:pPr>
-        <w:pStyle w:val="4"/>
+        <w:pStyle w:val="5"/>
+        <w:rPr>
+          <w:b/>
+          <w:bCs/>
+        </w:rPr>
+      </w:pPr>
+    </w:p>
+    <w:p>
+      <w:pPr>
+        <w:pStyle w:val="5"/>
         <w:numPr>
           <w:ilvl w:val="1"/>
           <w:numId w:val="3"/>
@@ -989,354 +1332,133 @@
           <w:b/>
           <w:bCs/>
         </w:rPr>
-        <w:t>Cliente</w:t>
-      </w:r>
-    </w:p>
-    <w:p>
-      <w:pPr>
-        <w:pStyle w:val="4"/>
-        <w:numPr>
-          <w:ilvl w:val="0"/>
-          <w:numId w:val="7"/>
-        </w:numPr>
-      </w:pPr>
-      <w:r>
-        <w:t>Esta pantalla muestra los clientes de la empresa y al final la lista de sucursales (sucursalcliente)</w:t>
-      </w:r>
-    </w:p>
-    <w:p>
-      <w:pPr>
-        <w:pStyle w:val="4"/>
-        <w:numPr>
-          <w:ilvl w:val="0"/>
-          <w:numId w:val="7"/>
-        </w:numPr>
-      </w:pPr>
-      <w:r>
-        <w:t>Igualmente debe mostrar la lista de los contratos o pólizas que tiene la empresa con el cliente.</w:t>
-      </w:r>
-    </w:p>
-    <w:p>
-      <w:pPr>
-        <w:pStyle w:val="4"/>
-        <w:numPr>
-          <w:ilvl w:val="0"/>
-          <w:numId w:val="7"/>
-        </w:numPr>
-      </w:pPr>
-      <w:r>
-        <w:t>Debe tener los botones de Adicionar, Editar y Eliminar.</w:t>
-      </w:r>
-    </w:p>
-    <w:p>
-      <w:pPr>
-        <w:pStyle w:val="4"/>
+        <w:t>Resolución</w:t>
+      </w:r>
+    </w:p>
+    <w:p>
+      <w:pPr>
+        <w:pStyle w:val="5"/>
+        <w:numPr>
+          <w:ilvl w:val="0"/>
+          <w:numId w:val="11"/>
+        </w:numPr>
+      </w:pPr>
+      <w:r>
+        <w:t>Registra las diferentes resoluciones que tiene la empresa. La resolución se asigna a cada sucursal pero puede haber más de una sucursal con la misma resolución o una sucursal con más de una resolución</w:t>
+      </w:r>
+    </w:p>
+    <w:p>
+      <w:pPr>
+        <w:pStyle w:val="5"/>
+        <w:numPr>
+          <w:ilvl w:val="0"/>
+          <w:numId w:val="11"/>
+        </w:numPr>
+      </w:pPr>
+      <w:r>
+        <w:t xml:space="preserve">Debe tener los botones de Adicionar, Editar y Eliminar. </w:t>
+      </w:r>
+    </w:p>
+    <w:p>
+      <w:pPr>
+        <w:pStyle w:val="5"/>
+        <w:ind w:left="1068"/>
+      </w:pPr>
+    </w:p>
+    <w:p>
+      <w:pPr>
+        <w:pStyle w:val="5"/>
+        <w:ind w:left="360"/>
+        <w:rPr>
+          <w:b/>
+          <w:bCs/>
+        </w:rPr>
+      </w:pPr>
+      <w:r>
+        <w:rPr>
+          <w:b/>
+          <w:bCs/>
+        </w:rPr>
+        <w:t>3.10 Producto</w:t>
+      </w:r>
+    </w:p>
+    <w:p>
+      <w:pPr>
+        <w:pStyle w:val="5"/>
+        <w:numPr>
+          <w:ilvl w:val="0"/>
+          <w:numId w:val="12"/>
+        </w:numPr>
+        <w:rPr>
+          <w:b/>
+          <w:bCs/>
+        </w:rPr>
+      </w:pPr>
+      <w:r>
+        <w:t>Se accede desde la pantalla empresa</w:t>
+      </w:r>
+    </w:p>
+    <w:p>
+      <w:pPr>
+        <w:pStyle w:val="5"/>
+        <w:numPr>
+          <w:ilvl w:val="0"/>
+          <w:numId w:val="12"/>
+        </w:numPr>
+      </w:pPr>
+      <w:r>
+        <w:t>Las tablas se crean tomando como origen la tabla de CUPS, CUMS, IUMS o OTROSPRODUCTOS.</w:t>
+      </w:r>
+    </w:p>
+    <w:p>
+      <w:pPr>
+        <w:pStyle w:val="5"/>
+        <w:numPr>
+          <w:ilvl w:val="0"/>
+          <w:numId w:val="12"/>
+        </w:numPr>
+      </w:pPr>
+      <w:r>
+        <w:t>CUPS – Contiene todos los procedimientos, consultas, servicios, etc validos para el sector salud. Es una tabla que tiene más de 140.000 registros.</w:t>
+      </w:r>
+    </w:p>
+    <w:p>
+      <w:pPr>
+        <w:pStyle w:val="5"/>
+        <w:numPr>
+          <w:ilvl w:val="0"/>
+          <w:numId w:val="12"/>
+        </w:numPr>
+      </w:pPr>
+      <w:r>
+        <w:t>Como no es fácil manejar y moverse en una tabla de ese tamaño, la idea es que cada cliente cree su propia tabla de productos en la tabla PRODUCTO y sea esta la lista de precios genérica.</w:t>
+      </w:r>
+    </w:p>
+    <w:p>
+      <w:pPr>
+        <w:pStyle w:val="5"/>
+        <w:numPr>
+          <w:ilvl w:val="0"/>
+          <w:numId w:val="12"/>
+        </w:numPr>
+      </w:pPr>
+      <w:r>
+        <w:t>El sistema de adición, actualización de la tabla debe contemplar un campo de selección que tenga tres conceptos: CUPS, MEDICAMENTOS Y OTROS PRODUCTOS. Al seleccionar CUPS debe permitirle seleccionar un registro de la tabla de CUPS. Si selecciona MEDICAMENTOS, seleccionar un registro de la tabla CUMS o de la tabla IUM y si selecciona OTROS PRODUCTOS selecciona uno de los de esta tabla.</w:t>
+      </w:r>
+    </w:p>
+    <w:p>
+      <w:pPr>
+        <w:pStyle w:val="5"/>
         <w:ind w:left="1080"/>
-      </w:pPr>
-      <w:r>
-        <w:t xml:space="preserve"> </w:t>
-      </w:r>
-    </w:p>
-    <w:p>
-      <w:pPr>
-        <w:pStyle w:val="4"/>
-        <w:numPr>
-          <w:ilvl w:val="1"/>
-          <w:numId w:val="3"/>
-        </w:numPr>
-        <w:rPr>
-          <w:b/>
-          <w:bCs/>
-        </w:rPr>
-      </w:pPr>
-      <w:r>
-        <w:rPr>
-          <w:b/>
-          <w:bCs/>
-        </w:rPr>
-        <w:t>Sucursal Cliente</w:t>
-      </w:r>
-    </w:p>
-    <w:p>
-      <w:pPr>
-        <w:pStyle w:val="4"/>
-        <w:numPr>
-          <w:ilvl w:val="0"/>
-          <w:numId w:val="8"/>
-        </w:numPr>
-      </w:pPr>
-      <w:r>
-        <w:t>Muestra las sucursales del cliente.</w:t>
-      </w:r>
-    </w:p>
-    <w:p>
-      <w:pPr>
-        <w:pStyle w:val="4"/>
-        <w:numPr>
-          <w:ilvl w:val="0"/>
-          <w:numId w:val="8"/>
-        </w:numPr>
-      </w:pPr>
-      <w:r>
-        <w:t>Se accede desde la pantalla de cliente</w:t>
-      </w:r>
-    </w:p>
-    <w:p>
-      <w:pPr>
-        <w:pStyle w:val="4"/>
-        <w:numPr>
-          <w:ilvl w:val="0"/>
-          <w:numId w:val="8"/>
-        </w:numPr>
-        <w:rPr>
-          <w:b/>
-          <w:bCs/>
-        </w:rPr>
-      </w:pPr>
-      <w:r>
-        <w:t>Todo cliente debe tener al menos una sucursal la cual se crea por primera vez con la información del cliente y se marca como sucursal principal.</w:t>
-      </w:r>
-    </w:p>
-    <w:p>
-      <w:pPr>
-        <w:pStyle w:val="4"/>
-        <w:numPr>
-          <w:ilvl w:val="0"/>
-          <w:numId w:val="8"/>
-        </w:numPr>
-        <w:rPr>
-          <w:b/>
-          <w:bCs/>
-        </w:rPr>
-      </w:pPr>
-      <w:r>
-        <w:t>Cada sucursal podría tener sus propias leyendas de facturación, notas débito y crédito. Diferentes</w:t>
-      </w:r>
-    </w:p>
-    <w:p>
-      <w:pPr>
-        <w:pStyle w:val="4"/>
-        <w:numPr>
-          <w:ilvl w:val="0"/>
-          <w:numId w:val="8"/>
-        </w:numPr>
-        <w:rPr>
-          <w:b/>
-          <w:bCs/>
-        </w:rPr>
-      </w:pPr>
-      <w:r>
-        <w:t>La sucursal cliente puede tener una lista de precios en cuyo caso se accedería desde esta pantalla.</w:t>
-      </w:r>
-    </w:p>
-    <w:p>
-      <w:pPr>
-        <w:pStyle w:val="4"/>
-        <w:numPr>
-          <w:ilvl w:val="0"/>
-          <w:numId w:val="8"/>
-        </w:numPr>
-      </w:pPr>
-      <w:r>
-        <w:t xml:space="preserve">Debe tener los botones de Adicionar, Editar y Eliminar. </w:t>
-      </w:r>
-    </w:p>
-    <w:p>
-      <w:pPr>
-        <w:pStyle w:val="4"/>
-        <w:ind w:left="1080"/>
-      </w:pPr>
-    </w:p>
-    <w:p>
-      <w:pPr>
-        <w:pStyle w:val="4"/>
-        <w:numPr>
-          <w:ilvl w:val="1"/>
-          <w:numId w:val="3"/>
-        </w:numPr>
-        <w:rPr>
-          <w:b/>
-          <w:bCs/>
-        </w:rPr>
-      </w:pPr>
-      <w:r>
-        <w:rPr>
-          <w:b/>
-          <w:bCs/>
-        </w:rPr>
-        <w:t>Lista de precios</w:t>
-      </w:r>
-    </w:p>
-    <w:p>
-      <w:pPr>
-        <w:pStyle w:val="4"/>
-        <w:numPr>
-          <w:ilvl w:val="0"/>
-          <w:numId w:val="9"/>
-        </w:numPr>
-      </w:pPr>
-      <w:r>
-        <w:t>La tabla de producto es la lista de precios genérica de la empresa, pero podría existir una lista de precios para una sucursal del cliente. Esta lista de precios tendría únicamente los productos que tienen un precio o un descuento especial para esa sucursalcliente, de lo contrario se toma el valor del producto que aparece en la tabla de producto</w:t>
-      </w:r>
-    </w:p>
-    <w:p>
-      <w:pPr>
-        <w:pStyle w:val="4"/>
-        <w:numPr>
-          <w:ilvl w:val="0"/>
-          <w:numId w:val="8"/>
-        </w:numPr>
-      </w:pPr>
-      <w:r>
-        <w:t xml:space="preserve">Debe tener los botones de Adicionar, Editar y Eliminar. </w:t>
-      </w:r>
-    </w:p>
-    <w:p>
-      <w:pPr>
-        <w:pStyle w:val="4"/>
-      </w:pPr>
-    </w:p>
-    <w:p>
-      <w:pPr>
-        <w:pStyle w:val="4"/>
-      </w:pPr>
-    </w:p>
-    <w:p>
-      <w:pPr>
-        <w:pStyle w:val="4"/>
-        <w:numPr>
-          <w:ilvl w:val="1"/>
-          <w:numId w:val="3"/>
-        </w:numPr>
-        <w:rPr>
-          <w:b/>
-          <w:bCs/>
-        </w:rPr>
-      </w:pPr>
-      <w:r>
-        <w:rPr>
-          <w:b/>
-          <w:bCs/>
-        </w:rPr>
-        <w:t>Contrato Salud</w:t>
-      </w:r>
-    </w:p>
-    <w:p>
-      <w:pPr>
-        <w:pStyle w:val="4"/>
-        <w:numPr>
-          <w:ilvl w:val="0"/>
-          <w:numId w:val="10"/>
-        </w:numPr>
-      </w:pPr>
-      <w:r>
-        <w:t xml:space="preserve">Se registran los datos de los contratos o pólizas que tenga la empresa con cada cliente. </w:t>
-      </w:r>
-    </w:p>
-    <w:p>
-      <w:pPr>
-        <w:pStyle w:val="4"/>
-        <w:numPr>
-          <w:ilvl w:val="0"/>
-          <w:numId w:val="10"/>
-        </w:numPr>
-      </w:pPr>
-      <w:r>
-        <w:t>Una empresa puede tener más de un contrato o póliza con un cliente</w:t>
-      </w:r>
-    </w:p>
-    <w:p>
-      <w:pPr>
-        <w:pStyle w:val="4"/>
-        <w:numPr>
-          <w:ilvl w:val="0"/>
-          <w:numId w:val="10"/>
-        </w:numPr>
-      </w:pPr>
-      <w:r>
-        <w:t>Se accede desde la pantalla cliente</w:t>
-      </w:r>
-    </w:p>
-    <w:p>
-      <w:pPr>
-        <w:pStyle w:val="4"/>
-        <w:numPr>
-          <w:ilvl w:val="0"/>
-          <w:numId w:val="10"/>
-        </w:numPr>
-      </w:pPr>
-      <w:r>
-        <w:t xml:space="preserve">Debe tener los botones de Adicionar, Editar y Eliminar. </w:t>
-      </w:r>
-    </w:p>
-    <w:p>
-      <w:pPr>
-        <w:pStyle w:val="4"/>
-        <w:ind w:left="1080"/>
-      </w:pPr>
-    </w:p>
-    <w:p>
-      <w:pPr>
-        <w:pStyle w:val="4"/>
-        <w:rPr>
-          <w:b/>
-          <w:bCs/>
-        </w:rPr>
-      </w:pPr>
-    </w:p>
-    <w:p>
-      <w:pPr>
-        <w:pStyle w:val="4"/>
-        <w:numPr>
-          <w:ilvl w:val="1"/>
-          <w:numId w:val="3"/>
-        </w:numPr>
-        <w:rPr>
-          <w:b/>
-          <w:bCs/>
-        </w:rPr>
-      </w:pPr>
-      <w:r>
-        <w:rPr>
-          <w:b/>
-          <w:bCs/>
-        </w:rPr>
-        <w:t>Resolución</w:t>
-      </w:r>
-    </w:p>
-    <w:p>
-      <w:pPr>
-        <w:pStyle w:val="4"/>
-        <w:numPr>
-          <w:ilvl w:val="0"/>
-          <w:numId w:val="11"/>
-        </w:numPr>
-      </w:pPr>
-      <w:r>
-        <w:t>Registra las diferentes resoluciones que tiene la empresa. La resolución se asigna a cada sucursal pero puede haber más de una sucursal con la misma resolución o una sucursal con más de una resolución</w:t>
-      </w:r>
-    </w:p>
-    <w:p>
-      <w:pPr>
-        <w:pStyle w:val="4"/>
-        <w:numPr>
-          <w:ilvl w:val="0"/>
-          <w:numId w:val="11"/>
-        </w:numPr>
-      </w:pPr>
-      <w:r>
-        <w:t xml:space="preserve">Debe tener los botones de Adicionar, Editar y Eliminar. </w:t>
-      </w:r>
-    </w:p>
-    <w:p>
-      <w:pPr>
-        <w:pStyle w:val="4"/>
-        <w:ind w:left="1068"/>
-      </w:pPr>
-    </w:p>
-    <w:p>
-      <w:pPr>
-        <w:pStyle w:val="4"/>
+        <w:rPr>
+          <w:b/>
+          <w:bCs/>
+        </w:rPr>
+      </w:pPr>
+    </w:p>
+    <w:p>
+      <w:pPr>
+        <w:pStyle w:val="5"/>
         <w:ind w:left="360"/>
         <w:rPr>
           <w:b/>
@@ -1348,103 +1470,12 @@
           <w:b/>
           <w:bCs/>
         </w:rPr>
-        <w:t>3.10 Producto</w:t>
-      </w:r>
-    </w:p>
-    <w:p>
-      <w:pPr>
-        <w:pStyle w:val="4"/>
-        <w:numPr>
-          <w:ilvl w:val="0"/>
-          <w:numId w:val="12"/>
-        </w:numPr>
-        <w:rPr>
-          <w:b/>
-          <w:bCs/>
-        </w:rPr>
-      </w:pPr>
-      <w:r>
-        <w:t>Se accede desde la pantalla empresa</w:t>
-      </w:r>
-    </w:p>
-    <w:p>
-      <w:pPr>
-        <w:pStyle w:val="4"/>
-        <w:numPr>
-          <w:ilvl w:val="0"/>
-          <w:numId w:val="12"/>
-        </w:numPr>
-      </w:pPr>
-      <w:r>
-        <w:t>Las tablas se crean tomando como origen la tabla de CUPS, CUMS, IUMS o OTROSPRODUCTOS.</w:t>
-      </w:r>
-    </w:p>
-    <w:p>
-      <w:pPr>
-        <w:pStyle w:val="4"/>
-        <w:numPr>
-          <w:ilvl w:val="0"/>
-          <w:numId w:val="12"/>
-        </w:numPr>
-      </w:pPr>
-      <w:r>
-        <w:t>CUPS – Contiene todos los procedimientos, consultas, servicios, etc validos para el sector salud. Es una tabla que tiene más de 140.000 registros.</w:t>
-      </w:r>
-    </w:p>
-    <w:p>
-      <w:pPr>
-        <w:pStyle w:val="4"/>
-        <w:numPr>
-          <w:ilvl w:val="0"/>
-          <w:numId w:val="12"/>
-        </w:numPr>
-      </w:pPr>
-      <w:r>
-        <w:t>Como no es fácil manejar y moverse en una tabla de ese tamaño, la idea es que cada cliente cree su propia tabla de productos en la tabla PRODUCTO y sea esta la lista de precios genérica.</w:t>
-      </w:r>
-    </w:p>
-    <w:p>
-      <w:pPr>
-        <w:pStyle w:val="4"/>
-        <w:numPr>
-          <w:ilvl w:val="0"/>
-          <w:numId w:val="12"/>
-        </w:numPr>
-      </w:pPr>
-      <w:r>
-        <w:t>El sistema de adición, actualización de la tabla debe contemplar un campo de selección que tenga tres conceptos: CUPS, MEDICAMENTOS Y OTROS PRODUCTOS. Al seleccionar CUPS debe permitirle seleccionar un registro de la tabla de CUPS. Si selecciona MEDICAMENTOS, seleccionar un registro de la tabla CUMS o de la tabla IUM y si selecciona OTROS PRODUCTOS selecciona uno de los de esta tabla.</w:t>
-      </w:r>
-    </w:p>
-    <w:p>
-      <w:pPr>
-        <w:pStyle w:val="4"/>
-        <w:ind w:left="1080"/>
-        <w:rPr>
-          <w:b/>
-          <w:bCs/>
-        </w:rPr>
-      </w:pPr>
-    </w:p>
-    <w:p>
-      <w:pPr>
-        <w:pStyle w:val="4"/>
-        <w:ind w:left="360"/>
-        <w:rPr>
-          <w:b/>
-          <w:bCs/>
-        </w:rPr>
-      </w:pPr>
-      <w:r>
-        <w:rPr>
-          <w:b/>
-          <w:bCs/>
-        </w:rPr>
         <w:t>3.11. Pantalla de facturacion</w:t>
       </w:r>
     </w:p>
     <w:p>
       <w:pPr>
-        <w:pStyle w:val="4"/>
+        <w:pStyle w:val="5"/>
         <w:rPr>
           <w:b/>
           <w:bCs/>
@@ -1460,7 +1491,7 @@
     </w:p>
     <w:p>
       <w:pPr>
-        <w:pStyle w:val="4"/>
+        <w:pStyle w:val="5"/>
         <w:numPr>
           <w:ilvl w:val="0"/>
           <w:numId w:val="13"/>
@@ -1472,7 +1503,7 @@
     </w:p>
     <w:p>
       <w:pPr>
-        <w:pStyle w:val="4"/>
+        <w:pStyle w:val="5"/>
         <w:numPr>
           <w:ilvl w:val="0"/>
           <w:numId w:val="13"/>
@@ -1484,7 +1515,7 @@
     </w:p>
     <w:p>
       <w:pPr>
-        <w:pStyle w:val="4"/>
+        <w:pStyle w:val="5"/>
         <w:numPr>
           <w:ilvl w:val="1"/>
           <w:numId w:val="13"/>
@@ -1496,7 +1527,7 @@
     </w:p>
     <w:p>
       <w:pPr>
-        <w:pStyle w:val="4"/>
+        <w:pStyle w:val="5"/>
         <w:numPr>
           <w:ilvl w:val="1"/>
           <w:numId w:val="13"/>
@@ -1508,7 +1539,7 @@
     </w:p>
     <w:p>
       <w:pPr>
-        <w:pStyle w:val="4"/>
+        <w:pStyle w:val="5"/>
         <w:numPr>
           <w:ilvl w:val="1"/>
           <w:numId w:val="13"/>
@@ -1520,7 +1551,7 @@
     </w:p>
     <w:p>
       <w:pPr>
-        <w:pStyle w:val="4"/>
+        <w:pStyle w:val="5"/>
         <w:numPr>
           <w:ilvl w:val="1"/>
           <w:numId w:val="13"/>
@@ -1532,7 +1563,7 @@
     </w:p>
     <w:p>
       <w:pPr>
-        <w:pStyle w:val="4"/>
+        <w:pStyle w:val="5"/>
         <w:numPr>
           <w:ilvl w:val="1"/>
           <w:numId w:val="13"/>
@@ -1544,7 +1575,7 @@
     </w:p>
     <w:p>
       <w:pPr>
-        <w:pStyle w:val="4"/>
+        <w:pStyle w:val="5"/>
         <w:numPr>
           <w:ilvl w:val="1"/>
           <w:numId w:val="13"/>
@@ -1556,7 +1587,7 @@
     </w:p>
     <w:p>
       <w:pPr>
-        <w:pStyle w:val="4"/>
+        <w:pStyle w:val="5"/>
         <w:numPr>
           <w:ilvl w:val="1"/>
           <w:numId w:val="13"/>
@@ -1568,7 +1599,7 @@
     </w:p>
     <w:p>
       <w:pPr>
-        <w:pStyle w:val="4"/>
+        <w:pStyle w:val="5"/>
         <w:numPr>
           <w:ilvl w:val="1"/>
           <w:numId w:val="13"/>
@@ -1580,7 +1611,7 @@
     </w:p>
     <w:p>
       <w:pPr>
-        <w:pStyle w:val="4"/>
+        <w:pStyle w:val="5"/>
         <w:numPr>
           <w:ilvl w:val="1"/>
           <w:numId w:val="13"/>
@@ -1592,7 +1623,7 @@
     </w:p>
     <w:p>
       <w:pPr>
-        <w:pStyle w:val="4"/>
+        <w:pStyle w:val="5"/>
         <w:numPr>
           <w:ilvl w:val="1"/>
           <w:numId w:val="13"/>
@@ -1604,7 +1635,7 @@
     </w:p>
     <w:p>
       <w:pPr>
-        <w:pStyle w:val="4"/>
+        <w:pStyle w:val="5"/>
         <w:numPr>
           <w:ilvl w:val="1"/>
           <w:numId w:val="13"/>
@@ -1616,7 +1647,7 @@
     </w:p>
     <w:p>
       <w:pPr>
-        <w:pStyle w:val="4"/>
+        <w:pStyle w:val="5"/>
         <w:numPr>
           <w:ilvl w:val="1"/>
           <w:numId w:val="13"/>
@@ -1628,7 +1659,7 @@
     </w:p>
     <w:p>
       <w:pPr>
-        <w:pStyle w:val="4"/>
+        <w:pStyle w:val="5"/>
         <w:numPr>
           <w:ilvl w:val="1"/>
           <w:numId w:val="13"/>
@@ -1640,7 +1671,7 @@
     </w:p>
     <w:p>
       <w:pPr>
-        <w:pStyle w:val="4"/>
+        <w:pStyle w:val="5"/>
         <w:numPr>
           <w:ilvl w:val="1"/>
           <w:numId w:val="13"/>
@@ -1652,7 +1683,7 @@
     </w:p>
     <w:p>
       <w:pPr>
-        <w:pStyle w:val="4"/>
+        <w:pStyle w:val="5"/>
         <w:numPr>
           <w:ilvl w:val="1"/>
           <w:numId w:val="13"/>
@@ -1664,7 +1695,7 @@
     </w:p>
     <w:p>
       <w:pPr>
-        <w:pStyle w:val="4"/>
+        <w:pStyle w:val="5"/>
         <w:numPr>
           <w:ilvl w:val="1"/>
           <w:numId w:val="13"/>
@@ -1676,7 +1707,7 @@
     </w:p>
     <w:p>
       <w:pPr>
-        <w:pStyle w:val="4"/>
+        <w:pStyle w:val="5"/>
         <w:numPr>
           <w:ilvl w:val="1"/>
           <w:numId w:val="13"/>
@@ -1688,7 +1719,7 @@
     </w:p>
     <w:p>
       <w:pPr>
-        <w:pStyle w:val="4"/>
+        <w:pStyle w:val="5"/>
         <w:numPr>
           <w:ilvl w:val="1"/>
           <w:numId w:val="13"/>
@@ -1700,7 +1731,7 @@
     </w:p>
     <w:p>
       <w:pPr>
-        <w:pStyle w:val="4"/>
+        <w:pStyle w:val="5"/>
         <w:numPr>
           <w:ilvl w:val="1"/>
           <w:numId w:val="13"/>
@@ -1712,19 +1743,19 @@
     </w:p>
     <w:p>
       <w:pPr>
-        <w:pStyle w:val="4"/>
+        <w:pStyle w:val="5"/>
         <w:ind w:left="1788"/>
       </w:pPr>
     </w:p>
     <w:p>
       <w:pPr>
-        <w:pStyle w:val="4"/>
+        <w:pStyle w:val="5"/>
         <w:ind w:left="1788"/>
       </w:pPr>
     </w:p>
     <w:p>
       <w:pPr>
-        <w:pStyle w:val="4"/>
+        <w:pStyle w:val="5"/>
         <w:rPr>
           <w:b/>
           <w:bCs/>
@@ -1740,7 +1771,7 @@
     </w:p>
     <w:p>
       <w:pPr>
-        <w:pStyle w:val="4"/>
+        <w:pStyle w:val="5"/>
         <w:numPr>
           <w:ilvl w:val="0"/>
           <w:numId w:val="14"/>
@@ -1757,7 +1788,7 @@
     </w:p>
     <w:p>
       <w:pPr>
-        <w:pStyle w:val="4"/>
+        <w:pStyle w:val="5"/>
         <w:numPr>
           <w:ilvl w:val="0"/>
           <w:numId w:val="14"/>
@@ -1774,7 +1805,7 @@
     </w:p>
     <w:p>
       <w:pPr>
-        <w:pStyle w:val="4"/>
+        <w:pStyle w:val="5"/>
         <w:numPr>
           <w:ilvl w:val="0"/>
           <w:numId w:val="14"/>
@@ -1791,7 +1822,7 @@
     </w:p>
     <w:p>
       <w:pPr>
-        <w:pStyle w:val="4"/>
+        <w:pStyle w:val="5"/>
         <w:numPr>
           <w:ilvl w:val="1"/>
           <w:numId w:val="13"/>
@@ -1803,7 +1834,7 @@
     </w:p>
     <w:p>
       <w:pPr>
-        <w:pStyle w:val="4"/>
+        <w:pStyle w:val="5"/>
         <w:numPr>
           <w:ilvl w:val="1"/>
           <w:numId w:val="13"/>
@@ -1815,7 +1846,7 @@
     </w:p>
     <w:p>
       <w:pPr>
-        <w:pStyle w:val="4"/>
+        <w:pStyle w:val="5"/>
         <w:numPr>
           <w:ilvl w:val="1"/>
           <w:numId w:val="13"/>
@@ -1827,7 +1858,7 @@
     </w:p>
     <w:p>
       <w:pPr>
-        <w:pStyle w:val="4"/>
+        <w:pStyle w:val="5"/>
         <w:numPr>
           <w:ilvl w:val="1"/>
           <w:numId w:val="13"/>
@@ -1839,7 +1870,7 @@
     </w:p>
     <w:p>
       <w:pPr>
-        <w:pStyle w:val="4"/>
+        <w:pStyle w:val="5"/>
         <w:numPr>
           <w:ilvl w:val="1"/>
           <w:numId w:val="13"/>
@@ -1851,7 +1882,7 @@
     </w:p>
     <w:p>
       <w:pPr>
-        <w:pStyle w:val="4"/>
+        <w:pStyle w:val="5"/>
         <w:numPr>
           <w:ilvl w:val="1"/>
           <w:numId w:val="13"/>
@@ -1863,7 +1894,7 @@
     </w:p>
     <w:p>
       <w:pPr>
-        <w:pStyle w:val="4"/>
+        <w:pStyle w:val="5"/>
         <w:numPr>
           <w:ilvl w:val="1"/>
           <w:numId w:val="13"/>
@@ -1875,7 +1906,7 @@
     </w:p>
     <w:p>
       <w:pPr>
-        <w:pStyle w:val="4"/>
+        <w:pStyle w:val="5"/>
         <w:numPr>
           <w:ilvl w:val="1"/>
           <w:numId w:val="13"/>
@@ -1887,7 +1918,7 @@
     </w:p>
     <w:p>
       <w:pPr>
-        <w:pStyle w:val="4"/>
+        <w:pStyle w:val="5"/>
         <w:numPr>
           <w:ilvl w:val="1"/>
           <w:numId w:val="13"/>
@@ -1899,7 +1930,7 @@
     </w:p>
     <w:p>
       <w:pPr>
-        <w:pStyle w:val="4"/>
+        <w:pStyle w:val="5"/>
         <w:numPr>
           <w:ilvl w:val="1"/>
           <w:numId w:val="13"/>
@@ -1911,7 +1942,7 @@
     </w:p>
     <w:p>
       <w:pPr>
-        <w:pStyle w:val="4"/>
+        <w:pStyle w:val="5"/>
         <w:numPr>
           <w:ilvl w:val="1"/>
           <w:numId w:val="13"/>
@@ -1923,7 +1954,7 @@
     </w:p>
     <w:p>
       <w:pPr>
-        <w:pStyle w:val="4"/>
+        <w:pStyle w:val="5"/>
         <w:numPr>
           <w:ilvl w:val="1"/>
           <w:numId w:val="13"/>
@@ -1935,7 +1966,7 @@
     </w:p>
     <w:p>
       <w:pPr>
-        <w:pStyle w:val="4"/>
+        <w:pStyle w:val="5"/>
         <w:numPr>
           <w:ilvl w:val="1"/>
           <w:numId w:val="13"/>
@@ -1947,7 +1978,7 @@
     </w:p>
     <w:p>
       <w:pPr>
-        <w:pStyle w:val="4"/>
+        <w:pStyle w:val="5"/>
         <w:numPr>
           <w:ilvl w:val="1"/>
           <w:numId w:val="13"/>
@@ -1959,7 +1990,7 @@
     </w:p>
     <w:p>
       <w:pPr>
-        <w:pStyle w:val="4"/>
+        <w:pStyle w:val="5"/>
         <w:numPr>
           <w:ilvl w:val="1"/>
           <w:numId w:val="13"/>
@@ -1971,7 +2002,7 @@
     </w:p>
     <w:p>
       <w:pPr>
-        <w:pStyle w:val="4"/>
+        <w:pStyle w:val="5"/>
         <w:numPr>
           <w:ilvl w:val="1"/>
           <w:numId w:val="13"/>
@@ -1983,7 +2014,7 @@
     </w:p>
     <w:p>
       <w:pPr>
-        <w:pStyle w:val="4"/>
+        <w:pStyle w:val="5"/>
         <w:numPr>
           <w:ilvl w:val="1"/>
           <w:numId w:val="13"/>
@@ -1995,7 +2026,7 @@
     </w:p>
     <w:p>
       <w:pPr>
-        <w:pStyle w:val="4"/>
+        <w:pStyle w:val="5"/>
         <w:numPr>
           <w:ilvl w:val="1"/>
           <w:numId w:val="13"/>
@@ -2013,34 +2044,34 @@
     </w:p>
     <w:p>
       <w:pPr>
-        <w:pStyle w:val="4"/>
-        <w:rPr>
-          <w:b/>
-          <w:bCs/>
-        </w:rPr>
-      </w:pPr>
-    </w:p>
-    <w:p>
-      <w:pPr>
-        <w:pStyle w:val="4"/>
-        <w:rPr>
-          <w:b/>
-          <w:bCs/>
-        </w:rPr>
-      </w:pPr>
-    </w:p>
-    <w:p>
-      <w:pPr>
-        <w:pStyle w:val="4"/>
-        <w:rPr>
-          <w:b/>
-          <w:bCs/>
-        </w:rPr>
-      </w:pPr>
-    </w:p>
-    <w:p>
-      <w:pPr>
-        <w:pStyle w:val="4"/>
+        <w:pStyle w:val="5"/>
+        <w:rPr>
+          <w:b/>
+          <w:bCs/>
+        </w:rPr>
+      </w:pPr>
+    </w:p>
+    <w:p>
+      <w:pPr>
+        <w:pStyle w:val="5"/>
+        <w:rPr>
+          <w:b/>
+          <w:bCs/>
+        </w:rPr>
+      </w:pPr>
+    </w:p>
+    <w:p>
+      <w:pPr>
+        <w:pStyle w:val="5"/>
+        <w:rPr>
+          <w:b/>
+          <w:bCs/>
+        </w:rPr>
+      </w:pPr>
+    </w:p>
+    <w:p>
+      <w:pPr>
+        <w:pStyle w:val="5"/>
         <w:rPr>
           <w:b/>
           <w:bCs/>
@@ -2062,6 +2093,75 @@
     </w:sectPr>
   </w:body>
 </w:document>
+</file>
+
+<file path=word/comments.xml><?xml version="1.0" encoding="utf-8"?>
+<w:comments xmlns:wpc="http://schemas.microsoft.com/office/word/2010/wordprocessingCanvas" xmlns:mc="http://schemas.openxmlformats.org/markup-compatibility/2006" xmlns:o="urn:schemas-microsoft-com:office:office" xmlns:r="http://schemas.openxmlformats.org/officeDocument/2006/relationships" xmlns:m="http://schemas.openxmlformats.org/officeDocument/2006/math" xmlns:v="urn:schemas-microsoft-com:vml" xmlns:wp14="http://schemas.microsoft.com/office/word/2010/wordprocessingDrawing" xmlns:wp="http://schemas.openxmlformats.org/drawingml/2006/wordprocessingDrawing" xmlns:w="http://schemas.openxmlformats.org/wordprocessingml/2006/main" xmlns:w14="http://schemas.microsoft.com/office/word/2010/wordml" xmlns:w15="http://schemas.microsoft.com/office/word/2012/wordml" xmlns:w10="urn:schemas-microsoft-com:office:word" xmlns:wpg="http://schemas.microsoft.com/office/word/2010/wordprocessingGroup" xmlns:wpi="http://schemas.microsoft.com/office/word/2010/wordprocessingInk" xmlns:wne="http://schemas.microsoft.com/office/word/2006/wordml" xmlns:wps="http://schemas.microsoft.com/office/word/2010/wordprocessingShape" xmlns:wpsCustomData="http://www.wps.cn/officeDocument/2013/wpsCustomData" mc:Ignorable="w14 w15 wp14">
+  <w:comment w:id="0" w:author="HP" w:date="2023-11-29T17:26:29Z" w:initials="H">
+    <w:p>
+      <w:pPr>
+        <w:pStyle w:val="4"/>
+        <w:rPr>
+          <w:rFonts w:hint="default"/>
+          <w:lang w:val="es-MX"/>
+        </w:rPr>
+      </w:pPr>
+      <w:r>
+        <w:rPr>
+          <w:rFonts w:hint="default"/>
+          <w:lang w:val="es-MX"/>
+        </w:rPr>
+        <w:t>Mal redactado, es empresas!</w:t>
+      </w:r>
+      <w:bookmarkStart w:id="0" w:name="_GoBack"/>
+      <w:bookmarkEnd w:id="0"/>
+    </w:p>
+  </w:comment>
+  <w:comment w:id="1" w:author="HP" w:date="2023-11-29T17:07:49Z" w:initials="H">
+    <w:p>
+      <w:pPr>
+        <w:pStyle w:val="4"/>
+        <w:rPr>
+          <w:rFonts w:hint="default"/>
+          <w:lang w:val="es-MX"/>
+        </w:rPr>
+      </w:pPr>
+      <w:r>
+        <w:rPr>
+          <w:rFonts w:hint="default"/>
+          <w:lang w:val="es-MX"/>
+        </w:rPr>
+        <w:t>No es viable porque un usuario tiene una empresa y es referencia, no hay pantalla de eliminar usuarios primero</w:t>
+      </w:r>
+    </w:p>
+  </w:comment>
+  <w:comment w:id="2" w:author="HP" w:date="2023-11-29T17:09:12Z" w:initials="H">
+    <w:p>
+      <w:pPr>
+        <w:pStyle w:val="4"/>
+        <w:rPr>
+          <w:rFonts w:hint="default"/>
+          <w:lang w:val="es-MX"/>
+        </w:rPr>
+      </w:pPr>
+      <w:r>
+        <w:rPr>
+          <w:rFonts w:hint="default"/>
+          <w:lang w:val="es-MX"/>
+        </w:rPr>
+        <w:t>Igual que anterior, referencia a empresa</w:t>
+      </w:r>
+    </w:p>
+  </w:comment>
+</w:comments>
+</file>
+
+<file path=word/commentsExtended.xml><?xml version="1.0" encoding="utf-8"?>
+<w15:commentsEx xmlns:wpc="http://schemas.microsoft.com/office/word/2010/wordprocessingCanvas" xmlns:mc="http://schemas.openxmlformats.org/markup-compatibility/2006" xmlns:o="urn:schemas-microsoft-com:office:office" xmlns:r="http://schemas.openxmlformats.org/officeDocument/2006/relationships" xmlns:m="http://schemas.openxmlformats.org/officeDocument/2006/math" xmlns:v="urn:schemas-microsoft-com:vml" xmlns:wp14="http://schemas.microsoft.com/office/word/2010/wordprocessingDrawing" xmlns:wp="http://schemas.openxmlformats.org/drawingml/2006/wordprocessingDrawing" xmlns:w="http://schemas.openxmlformats.org/wordprocessingml/2006/main" xmlns:w14="http://schemas.microsoft.com/office/word/2010/wordml" xmlns:w15="http://schemas.microsoft.com/office/word/2012/wordml" xmlns:w10="urn:schemas-microsoft-com:office:word" xmlns:wpg="http://schemas.microsoft.com/office/word/2010/wordprocessingGroup" xmlns:wpi="http://schemas.microsoft.com/office/word/2010/wordprocessingInk" xmlns:wne="http://schemas.microsoft.com/office/word/2006/wordml" xmlns:wps="http://schemas.microsoft.com/office/word/2010/wordprocessingShape" xmlns:wpsCustomData="http://www.wps.cn/officeDocument/2013/wpsCustomData" mc:Ignorable="w14 w15 wp14">
+  <w15:commentEx w15:paraId="61C970F3" w15:done="0"/>
+  <w15:commentEx w15:paraId="7CEE054A" w15:done="0"/>
+  <w15:commentEx w15:paraId="2F8162FF" w15:done="0"/>
+</w15:commentsEx>
 </file>
 
 <file path=word/endnotes.xml><?xml version="1.0" encoding="utf-8"?>
@@ -3714,6 +3814,14 @@
     <w:abstractNumId w:val="6"/>
   </w:num>
 </w:numbering>
+</file>
+
+<file path=word/people.xml><?xml version="1.0" encoding="utf-8"?>
+<w15:people xmlns:wpc="http://schemas.microsoft.com/office/word/2010/wordprocessingCanvas" xmlns:mc="http://schemas.openxmlformats.org/markup-compatibility/2006" xmlns:o="urn:schemas-microsoft-com:office:office" xmlns:r="http://schemas.openxmlformats.org/officeDocument/2006/relationships" xmlns:m="http://schemas.openxmlformats.org/officeDocument/2006/math" xmlns:v="urn:schemas-microsoft-com:vml" xmlns:wp14="http://schemas.microsoft.com/office/word/2010/wordprocessingDrawing" xmlns:wp="http://schemas.openxmlformats.org/drawingml/2006/wordprocessingDrawing" xmlns:w="http://schemas.openxmlformats.org/wordprocessingml/2006/main" xmlns:w14="http://schemas.microsoft.com/office/word/2010/wordml" xmlns:w15="http://schemas.microsoft.com/office/word/2012/wordml" xmlns:w10="urn:schemas-microsoft-com:office:word" xmlns:wpg="http://schemas.microsoft.com/office/word/2010/wordprocessingGroup" xmlns:wpi="http://schemas.microsoft.com/office/word/2010/wordprocessingInk" xmlns:wne="http://schemas.microsoft.com/office/word/2006/wordml" xmlns:wps="http://schemas.microsoft.com/office/word/2010/wordprocessingShape" xmlns:wpsCustomData="http://www.wps.cn/officeDocument/2013/wpsCustomData" mc:Ignorable="w14 w15 wp14">
+  <w15:person w15:author="HP">
+    <w15:presenceInfo w15:providerId="None" w15:userId="HP"/>
+  </w15:person>
+</w15:people>
 </file>
 
 <file path=word/styles.xml><?xml version="1.0" encoding="utf-8"?>
@@ -4014,6 +4122,16 @@
     </w:tblPr>
   </w:style>
   <w:style w:type="paragraph" w:styleId="4">
+    <w:name w:val="annotation text"/>
+    <w:basedOn w:val="1"/>
+    <w:semiHidden/>
+    <w:unhideWhenUsed/>
+    <w:uiPriority w:val="99"/>
+    <w:pPr>
+      <w:jc w:val="left"/>
+    </w:pPr>
+  </w:style>
+  <w:style w:type="paragraph" w:styleId="5">
     <w:name w:val="List Paragraph"/>
     <w:basedOn w:val="1"/>
     <w:qFormat/>

</xml_diff>

<commit_message>
Creacion api contratos salud cliente
</commit_message>
<xml_diff>
--- a/Documentacion/Especificaciones Requerimiento.docx
+++ b/Documentacion/Especificaciones Requerimiento.docx
@@ -1209,178 +1209,184 @@
         </w:rPr>
         <w:t>Cada sucursal podría tener sus propias leyendas de facturación, notas débito y crédito. diferentes</w:t>
       </w:r>
+    </w:p>
+    <w:p>
+      <w:pPr>
+        <w:pStyle w:val="5"/>
+        <w:numPr>
+          <w:ilvl w:val="0"/>
+          <w:numId w:val="7"/>
+        </w:numPr>
+        <w:rPr>
+          <w:highlight w:val="yellow"/>
+        </w:rPr>
+      </w:pPr>
+      <w:r>
+        <w:rPr>
+          <w:highlight w:val="yellow"/>
+        </w:rPr>
+        <w:t xml:space="preserve">Debe tener los botones de Adicionar, Editar y </w:t>
+      </w:r>
+      <w:commentRangeStart w:id="4"/>
+      <w:r>
+        <w:rPr>
+          <w:highlight w:val="yellow"/>
+        </w:rPr>
+        <w:t>Eliminar</w:t>
+      </w:r>
+      <w:commentRangeEnd w:id="4"/>
+      <w:r>
+        <w:rPr>
+          <w:highlight w:val="yellow"/>
+        </w:rPr>
+        <w:commentReference w:id="4"/>
+      </w:r>
+      <w:r>
+        <w:rPr>
+          <w:highlight w:val="yellow"/>
+        </w:rPr>
+        <w:t xml:space="preserve">. </w:t>
+      </w:r>
+    </w:p>
+    <w:p>
+      <w:pPr>
+        <w:pStyle w:val="5"/>
+        <w:ind w:left="1080"/>
+      </w:pPr>
+    </w:p>
+    <w:p>
+      <w:pPr>
+        <w:pStyle w:val="5"/>
+        <w:numPr>
+          <w:ilvl w:val="1"/>
+          <w:numId w:val="3"/>
+        </w:numPr>
+        <w:rPr>
+          <w:b/>
+          <w:bCs/>
+        </w:rPr>
+      </w:pPr>
+      <w:r>
+        <w:rPr>
+          <w:b/>
+          <w:bCs/>
+        </w:rPr>
+        <w:t>Centro de costos</w:t>
+      </w:r>
+    </w:p>
+    <w:p>
+      <w:pPr>
+        <w:pStyle w:val="5"/>
+        <w:numPr>
+          <w:ilvl w:val="0"/>
+          <w:numId w:val="7"/>
+        </w:numPr>
+        <w:rPr>
+          <w:highlight w:val="yellow"/>
+        </w:rPr>
+      </w:pPr>
+      <w:r>
+        <w:rPr>
+          <w:highlight w:val="yellow"/>
+        </w:rPr>
+        <w:t>Esta pantalla muestra los centros de costos de la empresa y cada sucursal pertenece a un centro de costos.</w:t>
+      </w:r>
+    </w:p>
+    <w:p>
+      <w:pPr>
+        <w:pStyle w:val="5"/>
+        <w:numPr>
+          <w:ilvl w:val="0"/>
+          <w:numId w:val="7"/>
+        </w:numPr>
+        <w:rPr>
+          <w:highlight w:val="yellow"/>
+        </w:rPr>
+      </w:pPr>
+      <w:r>
+        <w:rPr>
+          <w:highlight w:val="yellow"/>
+        </w:rPr>
+        <w:t xml:space="preserve">Debe tener los botones de Adicionar, Editar y Eliminar. </w:t>
+      </w:r>
+    </w:p>
+    <w:p>
+      <w:pPr>
+        <w:pStyle w:val="5"/>
+        <w:numPr>
+          <w:numId w:val="0"/>
+        </w:numPr>
+        <w:spacing w:after="160" w:line="259" w:lineRule="auto"/>
+        <w:contextualSpacing/>
+      </w:pPr>
+    </w:p>
+    <w:p>
+      <w:pPr>
+        <w:pStyle w:val="5"/>
+        <w:numPr>
+          <w:numId w:val="0"/>
+        </w:numPr>
+        <w:spacing w:after="160" w:line="259" w:lineRule="auto"/>
+        <w:contextualSpacing/>
+      </w:pPr>
+    </w:p>
+    <w:p>
+      <w:pPr>
+        <w:pStyle w:val="5"/>
+        <w:ind w:left="1080"/>
+      </w:pPr>
+    </w:p>
+    <w:p>
+      <w:pPr>
+        <w:pStyle w:val="5"/>
+        <w:numPr>
+          <w:ilvl w:val="1"/>
+          <w:numId w:val="3"/>
+        </w:numPr>
+        <w:rPr>
+          <w:b/>
+          <w:bCs/>
+        </w:rPr>
+      </w:pPr>
+      <w:r>
+        <w:rPr>
+          <w:b/>
+          <w:bCs/>
+        </w:rPr>
+        <w:t>Cliente</w:t>
+      </w:r>
+    </w:p>
+    <w:p>
+      <w:pPr>
+        <w:pStyle w:val="5"/>
+        <w:numPr>
+          <w:ilvl w:val="0"/>
+          <w:numId w:val="7"/>
+        </w:numPr>
+        <w:rPr>
+          <w:highlight w:val="yellow"/>
+        </w:rPr>
+      </w:pPr>
+      <w:r>
+        <w:rPr>
+          <w:highlight w:val="yellow"/>
+        </w:rPr>
+        <w:t>Esta pantalla muestra los clientes de la empresa y al final la lista de sucursales (sucursalcliente)</w:t>
+      </w:r>
+    </w:p>
+    <w:p>
+      <w:pPr>
+        <w:pStyle w:val="5"/>
+        <w:numPr>
+          <w:ilvl w:val="0"/>
+          <w:numId w:val="7"/>
+        </w:numPr>
+      </w:pPr>
+      <w:r>
+        <w:t>Igualmente debe mostrar la lista de los contratos o pólizas que tiene la empresa con el cliente.</w:t>
+      </w:r>
       <w:bookmarkStart w:id="0" w:name="_GoBack"/>
       <w:bookmarkEnd w:id="0"/>
-    </w:p>
-    <w:p>
-      <w:pPr>
-        <w:pStyle w:val="5"/>
-        <w:numPr>
-          <w:ilvl w:val="0"/>
-          <w:numId w:val="7"/>
-        </w:numPr>
-        <w:rPr>
-          <w:highlight w:val="yellow"/>
-        </w:rPr>
-      </w:pPr>
-      <w:r>
-        <w:rPr>
-          <w:highlight w:val="yellow"/>
-        </w:rPr>
-        <w:t xml:space="preserve">Debe tener los botones de Adicionar, Editar y </w:t>
-      </w:r>
-      <w:commentRangeStart w:id="4"/>
-      <w:r>
-        <w:rPr>
-          <w:highlight w:val="yellow"/>
-        </w:rPr>
-        <w:t>Eliminar</w:t>
-      </w:r>
-      <w:commentRangeEnd w:id="4"/>
-      <w:r>
-        <w:rPr>
-          <w:highlight w:val="yellow"/>
-        </w:rPr>
-        <w:commentReference w:id="4"/>
-      </w:r>
-      <w:r>
-        <w:rPr>
-          <w:highlight w:val="yellow"/>
-        </w:rPr>
-        <w:t xml:space="preserve">. </w:t>
-      </w:r>
-    </w:p>
-    <w:p>
-      <w:pPr>
-        <w:pStyle w:val="5"/>
-        <w:ind w:left="1080"/>
-      </w:pPr>
-    </w:p>
-    <w:p>
-      <w:pPr>
-        <w:pStyle w:val="5"/>
-        <w:numPr>
-          <w:ilvl w:val="1"/>
-          <w:numId w:val="3"/>
-        </w:numPr>
-        <w:rPr>
-          <w:b/>
-          <w:bCs/>
-        </w:rPr>
-      </w:pPr>
-      <w:r>
-        <w:rPr>
-          <w:b/>
-          <w:bCs/>
-        </w:rPr>
-        <w:t>Centro de costos</w:t>
-      </w:r>
-    </w:p>
-    <w:p>
-      <w:pPr>
-        <w:pStyle w:val="5"/>
-        <w:numPr>
-          <w:ilvl w:val="0"/>
-          <w:numId w:val="7"/>
-        </w:numPr>
-        <w:rPr>
-          <w:highlight w:val="yellow"/>
-        </w:rPr>
-      </w:pPr>
-      <w:r>
-        <w:rPr>
-          <w:highlight w:val="yellow"/>
-        </w:rPr>
-        <w:t>Esta pantalla muestra los centros de costos de la empresa y cada sucursal pertenece a un centro de costos.</w:t>
-      </w:r>
-    </w:p>
-    <w:p>
-      <w:pPr>
-        <w:pStyle w:val="5"/>
-        <w:numPr>
-          <w:ilvl w:val="0"/>
-          <w:numId w:val="7"/>
-        </w:numPr>
-        <w:rPr>
-          <w:highlight w:val="yellow"/>
-        </w:rPr>
-      </w:pPr>
-      <w:r>
-        <w:rPr>
-          <w:highlight w:val="yellow"/>
-        </w:rPr>
-        <w:t xml:space="preserve">Debe tener los botones de Adicionar, Editar y Eliminar. </w:t>
-      </w:r>
-    </w:p>
-    <w:p>
-      <w:pPr>
-        <w:pStyle w:val="5"/>
-        <w:numPr>
-          <w:numId w:val="0"/>
-        </w:numPr>
-        <w:spacing w:after="160" w:line="259" w:lineRule="auto"/>
-        <w:contextualSpacing/>
-      </w:pPr>
-    </w:p>
-    <w:p>
-      <w:pPr>
-        <w:pStyle w:val="5"/>
-        <w:numPr>
-          <w:numId w:val="0"/>
-        </w:numPr>
-        <w:spacing w:after="160" w:line="259" w:lineRule="auto"/>
-        <w:contextualSpacing/>
-      </w:pPr>
-    </w:p>
-    <w:p>
-      <w:pPr>
-        <w:pStyle w:val="5"/>
-        <w:ind w:left="1080"/>
-      </w:pPr>
-    </w:p>
-    <w:p>
-      <w:pPr>
-        <w:pStyle w:val="5"/>
-        <w:numPr>
-          <w:ilvl w:val="1"/>
-          <w:numId w:val="3"/>
-        </w:numPr>
-        <w:rPr>
-          <w:b/>
-          <w:bCs/>
-        </w:rPr>
-      </w:pPr>
-      <w:r>
-        <w:rPr>
-          <w:b/>
-          <w:bCs/>
-        </w:rPr>
-        <w:t>Cliente</w:t>
-      </w:r>
-    </w:p>
-    <w:p>
-      <w:pPr>
-        <w:pStyle w:val="5"/>
-        <w:numPr>
-          <w:ilvl w:val="0"/>
-          <w:numId w:val="7"/>
-        </w:numPr>
-      </w:pPr>
-      <w:r>
-        <w:t>Esta pantalla muestra los clientes de la empresa y al final la lista de sucursales (sucursalcliente)</w:t>
-      </w:r>
-    </w:p>
-    <w:p>
-      <w:pPr>
-        <w:pStyle w:val="5"/>
-        <w:numPr>
-          <w:ilvl w:val="0"/>
-          <w:numId w:val="7"/>
-        </w:numPr>
-      </w:pPr>
-      <w:r>
-        <w:t>Igualmente debe mostrar la lista de los contratos o pólizas que tiene la empresa con el cliente.</w:t>
-      </w:r>
     </w:p>
     <w:p>
       <w:pPr>
@@ -2527,11 +2533,11 @@
 
 <file path=word/commentsExtended.xml><?xml version="1.0" encoding="utf-8"?>
 <w15:commentsEx xmlns:wpc="http://schemas.microsoft.com/office/word/2010/wordprocessingCanvas" xmlns:mc="http://schemas.openxmlformats.org/markup-compatibility/2006" xmlns:o="urn:schemas-microsoft-com:office:office" xmlns:r="http://schemas.openxmlformats.org/officeDocument/2006/relationships" xmlns:m="http://schemas.openxmlformats.org/officeDocument/2006/math" xmlns:v="urn:schemas-microsoft-com:vml" xmlns:wp14="http://schemas.microsoft.com/office/word/2010/wordprocessingDrawing" xmlns:wp="http://schemas.openxmlformats.org/drawingml/2006/wordprocessingDrawing" xmlns:w="http://schemas.openxmlformats.org/wordprocessingml/2006/main" xmlns:w14="http://schemas.microsoft.com/office/word/2010/wordml" xmlns:w15="http://schemas.microsoft.com/office/word/2012/wordml" xmlns:w10="urn:schemas-microsoft-com:office:word" xmlns:wpg="http://schemas.microsoft.com/office/word/2010/wordprocessingGroup" xmlns:wpi="http://schemas.microsoft.com/office/word/2010/wordprocessingInk" xmlns:wne="http://schemas.microsoft.com/office/word/2006/wordml" xmlns:wps="http://schemas.microsoft.com/office/word/2010/wordprocessingShape" xmlns:wpsCustomData="http://www.wps.cn/officeDocument/2013/wpsCustomData" mc:Ignorable="w14 w15 wp14">
-  <w15:commentEx w15:paraId="1DA54BD5" w15:done="0"/>
-  <w15:commentEx w15:paraId="12B23069" w15:done="0"/>
-  <w15:commentEx w15:paraId="7BBF4283" w15:done="0"/>
-  <w15:commentEx w15:paraId="05D74FF1" w15:done="0"/>
-  <w15:commentEx w15:paraId="32FA7622" w15:done="0"/>
+  <w15:commentEx w15:paraId="065B4838" w15:done="0"/>
+  <w15:commentEx w15:paraId="37986ECC" w15:done="0"/>
+  <w15:commentEx w15:paraId="4CB356C7" w15:done="0"/>
+  <w15:commentEx w15:paraId="38D66FF3" w15:done="0"/>
+  <w15:commentEx w15:paraId="4E214139" w15:done="0"/>
 </w15:commentsEx>
 </file>
 

</xml_diff>

<commit_message>
Ajustes campos y creacion api lista precio
</commit_message>
<xml_diff>
--- a/Documentacion/Especificaciones Requerimiento.docx
+++ b/Documentacion/Especificaciones Requerimiento.docx
@@ -965,21 +965,7 @@
         <w:rPr>
           <w:highlight w:val="yellow"/>
         </w:rPr>
-        <w:t xml:space="preserve">Debe tener los botones de </w:t>
-      </w:r>
-      <w:commentRangeStart w:id="1"/>
-      <w:r>
-        <w:rPr>
-          <w:highlight w:val="yellow"/>
-        </w:rPr>
-        <w:t>Adicionar</w:t>
-      </w:r>
-      <w:commentRangeEnd w:id="1"/>
-      <w:r>
-        <w:rPr>
-          <w:highlight w:val="yellow"/>
-        </w:rPr>
-        <w:commentReference w:id="1"/>
+        <w:t>Debe tener los botones de Adicionar</w:t>
       </w:r>
       <w:r>
         <w:rPr>
@@ -1007,29 +993,7 @@
         <w:rPr>
           <w:highlight w:val="yellow"/>
         </w:rPr>
-        <w:t xml:space="preserve"> y </w:t>
-      </w:r>
-      <w:commentRangeStart w:id="2"/>
-      <w:commentRangeStart w:id="3"/>
-      <w:r>
-        <w:rPr>
-          <w:highlight w:val="yellow"/>
-        </w:rPr>
-        <w:t>Eliminar</w:t>
-      </w:r>
-      <w:commentRangeEnd w:id="2"/>
-      <w:r>
-        <w:rPr>
-          <w:highlight w:val="yellow"/>
-        </w:rPr>
-        <w:commentReference w:id="2"/>
-      </w:r>
-      <w:commentRangeEnd w:id="3"/>
-      <w:r>
-        <w:rPr>
-          <w:highlight w:val="yellow"/>
-        </w:rPr>
-        <w:commentReference w:id="3"/>
+        <w:t xml:space="preserve"> y Eliminar</w:t>
       </w:r>
       <w:r>
         <w:rPr>
@@ -1189,7 +1153,31 @@
         <w:rPr>
           <w:highlight w:val="yellow"/>
         </w:rPr>
-        <w:t>Toda sucursal debe tener asociado un centro de costos. En caso de que la empresa no maneje estos debe ser cero</w:t>
+        <w:t>Toda sucursal debe tener asociado un centro de costos</w:t>
+      </w:r>
+      <w:r>
+        <w:rPr>
+          <w:rFonts w:hint="default"/>
+          <w:highlight w:val="yellow"/>
+          <w:lang w:val="es-MX"/>
+        </w:rPr>
+        <w:t xml:space="preserve"> (opcional</w:t>
+      </w:r>
+      <w:bookmarkStart w:id="0" w:name="_GoBack"/>
+      <w:bookmarkEnd w:id="0"/>
+      <w:r>
+        <w:rPr>
+          <w:rFonts w:hint="default"/>
+          <w:highlight w:val="yellow"/>
+          <w:lang w:val="es-MX"/>
+        </w:rPr>
+        <w:t>)</w:t>
+      </w:r>
+      <w:r>
+        <w:rPr>
+          <w:highlight w:val="yellow"/>
+        </w:rPr>
+        <w:t>. En caso de que la empresa no maneje estos debe ser cero</w:t>
       </w:r>
     </w:p>
     <w:p>
@@ -1229,19 +1217,19 @@
         </w:rPr>
         <w:t xml:space="preserve">Debe tener los botones de Adicionar, Editar y </w:t>
       </w:r>
-      <w:commentRangeStart w:id="4"/>
+      <w:commentRangeStart w:id="1"/>
       <w:r>
         <w:rPr>
           <w:highlight w:val="yellow"/>
         </w:rPr>
         <w:t>Eliminar</w:t>
       </w:r>
-      <w:commentRangeEnd w:id="4"/>
-      <w:r>
-        <w:rPr>
-          <w:highlight w:val="yellow"/>
-        </w:rPr>
-        <w:commentReference w:id="4"/>
+      <w:commentRangeEnd w:id="1"/>
+      <w:r>
+        <w:rPr>
+          <w:highlight w:val="yellow"/>
+        </w:rPr>
+        <w:commentReference w:id="1"/>
       </w:r>
       <w:r>
         <w:rPr>
@@ -1492,16 +1480,16 @@
           <w:highlight w:val="cyan"/>
         </w:rPr>
       </w:pPr>
-      <w:commentRangeStart w:id="5"/>
+      <w:commentRangeStart w:id="2"/>
       <w:r>
         <w:rPr>
           <w:highlight w:val="cyan"/>
         </w:rPr>
         <w:t>Todo cliente debe tener al menos una sucursal la cual se crea por primera vez con la información del cliente y se marca como sucursal principal.</w:t>
       </w:r>
-      <w:commentRangeEnd w:id="5"/>
-      <w:r>
-        <w:commentReference w:id="5"/>
+      <w:commentRangeEnd w:id="2"/>
+      <w:r>
+        <w:commentReference w:id="2"/>
       </w:r>
     </w:p>
     <w:p>
@@ -1516,13 +1504,13 @@
           <w:bCs/>
         </w:rPr>
       </w:pPr>
-      <w:commentRangeStart w:id="6"/>
+      <w:commentRangeStart w:id="3"/>
       <w:r>
         <w:t>Cada sucursal podría tener sus propias leyendas de facturación, notas débito y crédito. Diferentes</w:t>
       </w:r>
-      <w:commentRangeEnd w:id="6"/>
-      <w:r>
-        <w:commentReference w:id="6"/>
+      <w:commentRangeEnd w:id="3"/>
+      <w:r>
+        <w:commentReference w:id="3"/>
       </w:r>
     </w:p>
     <w:p>
@@ -1744,6 +1732,7 @@
       <w:pPr>
         <w:pStyle w:val="5"/>
         <w:numPr>
+          <w:ilvl w:val="0"/>
           <w:numId w:val="0"/>
         </w:numPr>
         <w:spacing w:after="160" w:line="259" w:lineRule="auto"/>
@@ -1754,6 +1743,7 @@
       <w:pPr>
         <w:pStyle w:val="5"/>
         <w:numPr>
+          <w:ilvl w:val="0"/>
           <w:numId w:val="0"/>
         </w:numPr>
         <w:spacing w:after="160" w:line="259" w:lineRule="auto"/>
@@ -1764,6 +1754,7 @@
       <w:pPr>
         <w:pStyle w:val="5"/>
         <w:numPr>
+          <w:ilvl w:val="0"/>
           <w:numId w:val="0"/>
         </w:numPr>
         <w:spacing w:after="160" w:line="259" w:lineRule="auto"/>
@@ -1774,6 +1765,7 @@
       <w:pPr>
         <w:pStyle w:val="5"/>
         <w:numPr>
+          <w:ilvl w:val="0"/>
           <w:numId w:val="0"/>
         </w:numPr>
         <w:spacing w:after="160" w:line="259" w:lineRule="auto"/>
@@ -1831,7 +1823,7 @@
           <w:numId w:val="12"/>
         </w:numPr>
       </w:pPr>
-      <w:commentRangeStart w:id="7"/>
+      <w:commentRangeStart w:id="4"/>
       <w:r>
         <w:t xml:space="preserve">Las tablas se crean tomando como origen la tabla de CUPS, CUMS, IUMS o </w:t>
       </w:r>
@@ -1844,9 +1836,9 @@
       <w:r>
         <w:t>.</w:t>
       </w:r>
-      <w:commentRangeEnd w:id="7"/>
-      <w:r>
-        <w:commentReference w:id="7"/>
+      <w:commentRangeEnd w:id="4"/>
+      <w:r>
+        <w:commentReference w:id="4"/>
       </w:r>
     </w:p>
     <w:p>
@@ -1878,21 +1870,16 @@
       <w:r>
         <w:t xml:space="preserve">Como no es fácil manejar y moverse en una tabla de ese tamaño, la idea es que cada </w:t>
       </w:r>
-      <w:commentRangeStart w:id="8"/>
+      <w:commentRangeStart w:id="5"/>
       <w:r>
         <w:t xml:space="preserve">cliente </w:t>
       </w:r>
-      <w:commentRangeEnd w:id="8"/>
-      <w:r>
-        <w:commentReference w:id="8"/>
-      </w:r>
-      <w:r>
-        <w:t>cree su propi</w:t>
-      </w:r>
-      <w:bookmarkStart w:id="0" w:name="_GoBack"/>
-      <w:bookmarkEnd w:id="0"/>
-      <w:r>
-        <w:t>a tabla de productos en la tabla PRODUCTO y sea esta la lista de precios genérica.</w:t>
+      <w:commentRangeEnd w:id="5"/>
+      <w:r>
+        <w:commentReference w:id="5"/>
+      </w:r>
+      <w:r>
+        <w:t>cree su propia tabla de productos en la tabla PRODUCTO y sea esta la lista de precios genérica.</w:t>
       </w:r>
     </w:p>
     <w:p>
@@ -1906,13 +1893,13 @@
       <w:r>
         <w:t xml:space="preserve">El sistema de adición, actualización de la tabla debe contemplar un campo de selección que tenga tres conceptos: CUPS, MEDICAMENTOS Y OTROS PRODUCTOS. Al seleccionar CUPS debe permitirle seleccionar un registro de la tabla de CUPS. Si selecciona MEDICAMENTOS, seleccionar un registro de la tabla CUMS o de la tabla IUM y si selecciona OTROS PRODUCTOS selecciona uno de los de </w:t>
       </w:r>
-      <w:commentRangeStart w:id="9"/>
+      <w:commentRangeStart w:id="6"/>
       <w:r>
         <w:t xml:space="preserve">esta </w:t>
       </w:r>
-      <w:commentRangeEnd w:id="9"/>
-      <w:r>
-        <w:commentReference w:id="9"/>
+      <w:commentRangeEnd w:id="6"/>
+      <w:r>
+        <w:commentReference w:id="6"/>
       </w:r>
       <w:r>
         <w:t>tabla.</w:t>
@@ -2587,7 +2574,7 @@
       </w:r>
     </w:p>
   </w:comment>
-  <w:comment w:id="1" w:author="HP" w:date="2023-11-29T21:24:46Z" w:initials="H">
+  <w:comment w:id="1" w:author="HP" w:date="2023-11-29T17:09:12Z" w:initials="H">
     <w:p>
       <w:pPr>
         <w:pStyle w:val="4"/>
@@ -2601,11 +2588,11 @@
           <w:rFonts w:hint="default"/>
           <w:lang w:val="es-MX"/>
         </w:rPr>
-        <w:t>Como adiciono si ya estoy dentro de una empresa, seria adicionar sucursales?</w:t>
+        <w:t>Igual que anterior, referencia a empresa</w:t>
       </w:r>
     </w:p>
   </w:comment>
-  <w:comment w:id="2" w:author="HP" w:date="2023-11-29T21:25:05Z" w:initials="H">
+  <w:comment w:id="2" w:author="HP" w:date="2023-12-01T06:52:57Z" w:initials="H">
     <w:p>
       <w:pPr>
         <w:pStyle w:val="4"/>
@@ -2619,11 +2606,11 @@
           <w:rFonts w:hint="default"/>
           <w:lang w:val="es-MX"/>
         </w:rPr>
-        <w:t>Porque eliminar la empresa si estoy en el formulario con su informacion precargada</w:t>
+        <w:t>Este campo es irrelevante, no es necesario en reunion con Daniel</w:t>
       </w:r>
     </w:p>
   </w:comment>
-  <w:comment w:id="3" w:author="HP" w:date="2023-11-29T17:07:49Z" w:initials="H">
+  <w:comment w:id="3" w:author="HP" w:date="2023-12-01T06:53:31Z" w:initials="H">
     <w:p>
       <w:pPr>
         <w:pStyle w:val="4"/>
@@ -2637,11 +2624,11 @@
           <w:rFonts w:hint="default"/>
           <w:lang w:val="es-MX"/>
         </w:rPr>
-        <w:t>No es viable porque un usuario tiene una empresa y es referencia, no hay pantalla de eliminar usuarios primero</w:t>
+        <w:t>No existen leyendas para sucursal cliente en BD, Daniel lo va a validar con Juan Miguel</w:t>
       </w:r>
     </w:p>
   </w:comment>
-  <w:comment w:id="4" w:author="HP" w:date="2023-11-29T17:09:12Z" w:initials="H">
+  <w:comment w:id="4" w:author="HP" w:date="2023-12-01T06:57:25Z" w:initials="H">
     <w:p>
       <w:pPr>
         <w:pStyle w:val="4"/>
@@ -2655,11 +2642,11 @@
           <w:rFonts w:hint="default"/>
           <w:lang w:val="es-MX"/>
         </w:rPr>
-        <w:t>Igual que anterior, referencia a empresa</w:t>
+        <w:t>No existe la tabla otros productos en la BD, como se maneja</w:t>
       </w:r>
     </w:p>
   </w:comment>
-  <w:comment w:id="5" w:author="HP" w:date="2023-12-01T06:52:57Z" w:initials="H">
+  <w:comment w:id="5" w:author="HP" w:date="2023-12-01T07:12:17Z" w:initials="H">
     <w:p>
       <w:pPr>
         <w:pStyle w:val="4"/>
@@ -2673,65 +2660,11 @@
           <w:rFonts w:hint="default"/>
           <w:lang w:val="es-MX"/>
         </w:rPr>
-        <w:t>No existe sucursal cliente principal en BD</w:t>
+        <w:t>Cada empresa</w:t>
       </w:r>
     </w:p>
   </w:comment>
-  <w:comment w:id="6" w:author="HP" w:date="2023-12-01T06:53:31Z" w:initials="H">
-    <w:p>
-      <w:pPr>
-        <w:pStyle w:val="4"/>
-        <w:rPr>
-          <w:rFonts w:hint="default"/>
-          <w:lang w:val="es-MX"/>
-        </w:rPr>
-      </w:pPr>
-      <w:r>
-        <w:rPr>
-          <w:rFonts w:hint="default"/>
-          <w:lang w:val="es-MX"/>
-        </w:rPr>
-        <w:t>No existen leyendas para sucursal cliente en BD</w:t>
-      </w:r>
-    </w:p>
-  </w:comment>
-  <w:comment w:id="7" w:author="HP" w:date="2023-12-01T06:57:25Z" w:initials="H">
-    <w:p>
-      <w:pPr>
-        <w:pStyle w:val="4"/>
-        <w:rPr>
-          <w:rFonts w:hint="default"/>
-          <w:lang w:val="es-MX"/>
-        </w:rPr>
-      </w:pPr>
-      <w:r>
-        <w:rPr>
-          <w:rFonts w:hint="default"/>
-          <w:lang w:val="es-MX"/>
-        </w:rPr>
-        <w:t>No existe la tabla otros productos en la BD, como se maneja</w:t>
-      </w:r>
-    </w:p>
-  </w:comment>
-  <w:comment w:id="8" w:author="HP" w:date="2023-12-01T07:12:17Z" w:initials="H">
-    <w:p>
-      <w:pPr>
-        <w:pStyle w:val="4"/>
-        <w:rPr>
-          <w:rFonts w:hint="default"/>
-          <w:lang w:val="es-MX"/>
-        </w:rPr>
-      </w:pPr>
-      <w:r>
-        <w:rPr>
-          <w:rFonts w:hint="default"/>
-          <w:lang w:val="es-MX"/>
-        </w:rPr>
-        <w:t>Cada cliente o cada empresa?</w:t>
-      </w:r>
-    </w:p>
-  </w:comment>
-  <w:comment w:id="9" w:author="HP" w:date="2023-12-01T07:13:14Z" w:initials="H">
+  <w:comment w:id="6" w:author="HP" w:date="2023-12-01T07:13:14Z" w:initials="H">
     <w:p>
       <w:pPr>
         <w:pStyle w:val="4"/>
@@ -2754,16 +2687,13 @@
 
 <file path=word/commentsExtended.xml><?xml version="1.0" encoding="utf-8"?>
 <w15:commentsEx xmlns:wpc="http://schemas.microsoft.com/office/word/2010/wordprocessingCanvas" xmlns:mc="http://schemas.openxmlformats.org/markup-compatibility/2006" xmlns:o="urn:schemas-microsoft-com:office:office" xmlns:r="http://schemas.openxmlformats.org/officeDocument/2006/relationships" xmlns:m="http://schemas.openxmlformats.org/officeDocument/2006/math" xmlns:v="urn:schemas-microsoft-com:vml" xmlns:wp14="http://schemas.microsoft.com/office/word/2010/wordprocessingDrawing" xmlns:wp="http://schemas.openxmlformats.org/drawingml/2006/wordprocessingDrawing" xmlns:w="http://schemas.openxmlformats.org/wordprocessingml/2006/main" xmlns:w14="http://schemas.microsoft.com/office/word/2010/wordml" xmlns:w15="http://schemas.microsoft.com/office/word/2012/wordml" xmlns:w10="urn:schemas-microsoft-com:office:word" xmlns:wpg="http://schemas.microsoft.com/office/word/2010/wordprocessingGroup" xmlns:wpi="http://schemas.microsoft.com/office/word/2010/wordprocessingInk" xmlns:wne="http://schemas.microsoft.com/office/word/2006/wordml" xmlns:wps="http://schemas.microsoft.com/office/word/2010/wordprocessingShape" xmlns:wpsCustomData="http://www.wps.cn/officeDocument/2013/wpsCustomData" mc:Ignorable="w14 w15 wp14">
-  <w15:commentEx w15:paraId="40FA6970" w15:done="0"/>
-  <w15:commentEx w15:paraId="3F2728AA" w15:done="0"/>
-  <w15:commentEx w15:paraId="5BE509B6" w15:done="0"/>
-  <w15:commentEx w15:paraId="13787BF0" w15:done="0"/>
-  <w15:commentEx w15:paraId="75FB7399" w15:done="0"/>
-  <w15:commentEx w15:paraId="745401B5" w15:done="0"/>
-  <w15:commentEx w15:paraId="05932FC0" w15:done="0"/>
-  <w15:commentEx w15:paraId="70776601" w15:done="0"/>
-  <w15:commentEx w15:paraId="21EF1987" w15:done="0"/>
-  <w15:commentEx w15:paraId="00D1271D" w15:done="0"/>
+  <w15:commentEx w15:paraId="3B756A80" w15:done="0"/>
+  <w15:commentEx w15:paraId="4B5A3BCB" w15:done="0"/>
+  <w15:commentEx w15:paraId="55B96C69" w15:done="0"/>
+  <w15:commentEx w15:paraId="217E413F" w15:done="0"/>
+  <w15:commentEx w15:paraId="09CB0CBA" w15:done="0"/>
+  <w15:commentEx w15:paraId="263F6E39" w15:done="0"/>
+  <w15:commentEx w15:paraId="6A8B25AE" w15:done="0"/>
 </w15:commentsEx>
 </file>
 
@@ -4541,7 +4471,7 @@
     <w:lsdException w:uiPriority="99" w:name="HTML Sample"/>
     <w:lsdException w:uiPriority="99" w:name="HTML Typewriter"/>
     <w:lsdException w:uiPriority="99" w:name="HTML Variable"/>
-    <w:lsdException w:uiPriority="99" w:name="Normal Table"/>
+    <w:lsdException w:qFormat="1" w:uiPriority="99" w:name="Normal Table"/>
     <w:lsdException w:uiPriority="99" w:name="annotation subject"/>
     <w:lsdException w:uiPriority="99" w:name="Table Simple 1"/>
     <w:lsdException w:uiPriority="99" w:name="Table Simple 2"/>
@@ -4714,6 +4644,7 @@
     <w:name w:val="Normal Table"/>
     <w:semiHidden/>
     <w:unhideWhenUsed/>
+    <w:qFormat/>
     <w:uiPriority w:val="99"/>
     <w:tblPr>
       <w:tblCellMar>

</xml_diff>

<commit_message>
Creacion de api resoluciones
</commit_message>
<xml_diff>
--- a/Documentacion/Especificaciones Requerimiento.docx
+++ b/Documentacion/Especificaciones Requerimiento.docx
@@ -1161,465 +1161,533 @@
           <w:highlight w:val="yellow"/>
           <w:lang w:val="es-MX"/>
         </w:rPr>
-        <w:t xml:space="preserve"> (opcional</w:t>
+        <w:t xml:space="preserve"> (opcional)</w:t>
+      </w:r>
+      <w:r>
+        <w:rPr>
+          <w:highlight w:val="yellow"/>
+        </w:rPr>
+        <w:t>. En caso de que la empresa no maneje estos debe ser cero</w:t>
+      </w:r>
+    </w:p>
+    <w:p>
+      <w:pPr>
+        <w:pStyle w:val="5"/>
+        <w:numPr>
+          <w:ilvl w:val="0"/>
+          <w:numId w:val="7"/>
+        </w:numPr>
+        <w:rPr>
+          <w:b/>
+          <w:bCs/>
+          <w:highlight w:val="yellow"/>
+        </w:rPr>
+      </w:pPr>
+      <w:r>
+        <w:rPr>
+          <w:highlight w:val="yellow"/>
+        </w:rPr>
+        <w:t>Cada sucursal podría tener sus propias leyendas de facturación, notas débito y crédito. diferentes</w:t>
+      </w:r>
+    </w:p>
+    <w:p>
+      <w:pPr>
+        <w:pStyle w:val="5"/>
+        <w:numPr>
+          <w:ilvl w:val="0"/>
+          <w:numId w:val="7"/>
+        </w:numPr>
+        <w:rPr>
+          <w:highlight w:val="yellow"/>
+        </w:rPr>
+      </w:pPr>
+      <w:r>
+        <w:rPr>
+          <w:highlight w:val="yellow"/>
+        </w:rPr>
+        <w:t xml:space="preserve">Debe tener los botones de Adicionar, Editar y </w:t>
+      </w:r>
+      <w:commentRangeStart w:id="1"/>
+      <w:r>
+        <w:rPr>
+          <w:highlight w:val="yellow"/>
+        </w:rPr>
+        <w:t>Eliminar</w:t>
+      </w:r>
+      <w:commentRangeEnd w:id="1"/>
+      <w:r>
+        <w:rPr>
+          <w:highlight w:val="yellow"/>
+        </w:rPr>
+        <w:commentReference w:id="1"/>
+      </w:r>
+      <w:r>
+        <w:rPr>
+          <w:highlight w:val="yellow"/>
+        </w:rPr>
+        <w:t xml:space="preserve">. </w:t>
+      </w:r>
+    </w:p>
+    <w:p>
+      <w:pPr>
+        <w:pStyle w:val="5"/>
+        <w:ind w:left="1080"/>
+      </w:pPr>
+    </w:p>
+    <w:p>
+      <w:pPr>
+        <w:pStyle w:val="5"/>
+        <w:numPr>
+          <w:ilvl w:val="1"/>
+          <w:numId w:val="3"/>
+        </w:numPr>
+        <w:rPr>
+          <w:b/>
+          <w:bCs/>
+        </w:rPr>
+      </w:pPr>
+      <w:r>
+        <w:rPr>
+          <w:b/>
+          <w:bCs/>
+        </w:rPr>
+        <w:t>Centro de costos</w:t>
+      </w:r>
+    </w:p>
+    <w:p>
+      <w:pPr>
+        <w:pStyle w:val="5"/>
+        <w:numPr>
+          <w:ilvl w:val="0"/>
+          <w:numId w:val="7"/>
+        </w:numPr>
+        <w:rPr>
+          <w:highlight w:val="yellow"/>
+        </w:rPr>
+      </w:pPr>
+      <w:r>
+        <w:rPr>
+          <w:highlight w:val="yellow"/>
+        </w:rPr>
+        <w:t>Esta pantalla muestra los centros de costos de la empresa y cada sucursal pertenece a un centro de costos.</w:t>
+      </w:r>
+    </w:p>
+    <w:p>
+      <w:pPr>
+        <w:pStyle w:val="5"/>
+        <w:numPr>
+          <w:ilvl w:val="0"/>
+          <w:numId w:val="7"/>
+        </w:numPr>
+        <w:rPr>
+          <w:highlight w:val="yellow"/>
+        </w:rPr>
+      </w:pPr>
+      <w:r>
+        <w:rPr>
+          <w:highlight w:val="yellow"/>
+        </w:rPr>
+        <w:t xml:space="preserve">Debe tener los botones de Adicionar, Editar y Eliminar. </w:t>
+      </w:r>
+    </w:p>
+    <w:p>
+      <w:pPr>
+        <w:pStyle w:val="5"/>
+        <w:numPr>
+          <w:ilvl w:val="0"/>
+          <w:numId w:val="0"/>
+        </w:numPr>
+        <w:spacing w:after="160" w:line="259" w:lineRule="auto"/>
+        <w:contextualSpacing/>
+      </w:pPr>
+    </w:p>
+    <w:p>
+      <w:pPr>
+        <w:pStyle w:val="5"/>
+        <w:numPr>
+          <w:ilvl w:val="0"/>
+          <w:numId w:val="0"/>
+        </w:numPr>
+        <w:spacing w:after="160" w:line="259" w:lineRule="auto"/>
+        <w:contextualSpacing/>
+      </w:pPr>
+    </w:p>
+    <w:p>
+      <w:pPr>
+        <w:pStyle w:val="5"/>
+        <w:ind w:left="1080"/>
+      </w:pPr>
+    </w:p>
+    <w:p>
+      <w:pPr>
+        <w:pStyle w:val="5"/>
+        <w:numPr>
+          <w:ilvl w:val="1"/>
+          <w:numId w:val="3"/>
+        </w:numPr>
+        <w:rPr>
+          <w:b/>
+          <w:bCs/>
+        </w:rPr>
+      </w:pPr>
+      <w:r>
+        <w:rPr>
+          <w:b/>
+          <w:bCs/>
+        </w:rPr>
+        <w:t>Cliente</w:t>
+      </w:r>
+    </w:p>
+    <w:p>
+      <w:pPr>
+        <w:pStyle w:val="5"/>
+        <w:numPr>
+          <w:ilvl w:val="0"/>
+          <w:numId w:val="7"/>
+        </w:numPr>
+        <w:rPr>
+          <w:highlight w:val="yellow"/>
+        </w:rPr>
+      </w:pPr>
+      <w:r>
+        <w:rPr>
+          <w:highlight w:val="yellow"/>
+        </w:rPr>
+        <w:t>Esta pantalla muestra los clientes de la empresa y al final la lista de sucursales (sucursalcliente)</w:t>
+      </w:r>
+    </w:p>
+    <w:p>
+      <w:pPr>
+        <w:pStyle w:val="5"/>
+        <w:numPr>
+          <w:ilvl w:val="0"/>
+          <w:numId w:val="7"/>
+        </w:numPr>
+        <w:rPr>
+          <w:highlight w:val="yellow"/>
+        </w:rPr>
+      </w:pPr>
+      <w:r>
+        <w:rPr>
+          <w:highlight w:val="yellow"/>
+        </w:rPr>
+        <w:t>Igualmente debe mostrar la lista de los contratos o pólizas que tiene la empresa con el cliente.</w:t>
+      </w:r>
+    </w:p>
+    <w:p>
+      <w:pPr>
+        <w:pStyle w:val="5"/>
+        <w:numPr>
+          <w:ilvl w:val="0"/>
+          <w:numId w:val="7"/>
+        </w:numPr>
+        <w:rPr>
+          <w:highlight w:val="yellow"/>
+        </w:rPr>
+      </w:pPr>
+      <w:r>
+        <w:rPr>
+          <w:highlight w:val="yellow"/>
+        </w:rPr>
+        <w:t>Debe tener los botones de Adicionar, Editar y Eliminar.</w:t>
+      </w:r>
+    </w:p>
+    <w:p>
+      <w:pPr>
+        <w:pStyle w:val="5"/>
+        <w:ind w:left="1080"/>
+      </w:pPr>
+      <w:r>
+        <w:t xml:space="preserve"> </w:t>
+      </w:r>
+    </w:p>
+    <w:p>
+      <w:pPr>
+        <w:pStyle w:val="5"/>
+        <w:numPr>
+          <w:ilvl w:val="1"/>
+          <w:numId w:val="3"/>
+        </w:numPr>
+        <w:rPr>
+          <w:b/>
+          <w:bCs/>
+        </w:rPr>
+      </w:pPr>
+      <w:r>
+        <w:rPr>
+          <w:b/>
+          <w:bCs/>
+        </w:rPr>
+        <w:t>Sucursal Cliente</w:t>
+      </w:r>
+    </w:p>
+    <w:p>
+      <w:pPr>
+        <w:pStyle w:val="5"/>
+        <w:numPr>
+          <w:ilvl w:val="0"/>
+          <w:numId w:val="8"/>
+        </w:numPr>
+        <w:rPr>
+          <w:highlight w:val="yellow"/>
+        </w:rPr>
+      </w:pPr>
+      <w:r>
+        <w:rPr>
+          <w:highlight w:val="yellow"/>
+        </w:rPr>
+        <w:t>Muestra las sucursales del cliente.</w:t>
+      </w:r>
+    </w:p>
+    <w:p>
+      <w:pPr>
+        <w:pStyle w:val="5"/>
+        <w:numPr>
+          <w:ilvl w:val="0"/>
+          <w:numId w:val="8"/>
+        </w:numPr>
+        <w:rPr>
+          <w:highlight w:val="yellow"/>
+        </w:rPr>
+      </w:pPr>
+      <w:r>
+        <w:rPr>
+          <w:highlight w:val="yellow"/>
+        </w:rPr>
+        <w:t>Se accede desde la pantalla de cliente</w:t>
+      </w:r>
+    </w:p>
+    <w:p>
+      <w:pPr>
+        <w:pStyle w:val="5"/>
+        <w:numPr>
+          <w:ilvl w:val="0"/>
+          <w:numId w:val="8"/>
+        </w:numPr>
+        <w:rPr>
+          <w:b/>
+          <w:bCs/>
+          <w:highlight w:val="cyan"/>
+        </w:rPr>
+      </w:pPr>
+      <w:commentRangeStart w:id="2"/>
+      <w:r>
+        <w:rPr>
+          <w:highlight w:val="cyan"/>
+        </w:rPr>
+        <w:t>Todo cliente debe tener al menos una sucursal la cual se crea por primera vez con la información del cliente y se marca como sucursal principal.</w:t>
+      </w:r>
+      <w:commentRangeEnd w:id="2"/>
+      <w:r>
+        <w:commentReference w:id="2"/>
+      </w:r>
+    </w:p>
+    <w:p>
+      <w:pPr>
+        <w:pStyle w:val="5"/>
+        <w:numPr>
+          <w:ilvl w:val="0"/>
+          <w:numId w:val="8"/>
+        </w:numPr>
+        <w:rPr>
+          <w:b/>
+          <w:bCs/>
+        </w:rPr>
+      </w:pPr>
+      <w:commentRangeStart w:id="3"/>
+      <w:r>
+        <w:t>Cada sucursal podría tener sus propias leyendas de facturación, notas débito y crédito. Diferentes</w:t>
+      </w:r>
+      <w:commentRangeEnd w:id="3"/>
+      <w:r>
+        <w:commentReference w:id="3"/>
+      </w:r>
+    </w:p>
+    <w:p>
+      <w:pPr>
+        <w:pStyle w:val="5"/>
+        <w:numPr>
+          <w:ilvl w:val="0"/>
+          <w:numId w:val="8"/>
+        </w:numPr>
+        <w:rPr>
+          <w:b/>
+          <w:bCs/>
+          <w:highlight w:val="yellow"/>
+        </w:rPr>
+      </w:pPr>
+      <w:r>
+        <w:rPr>
+          <w:highlight w:val="yellow"/>
+        </w:rPr>
+        <w:t>La sucursal cliente puede tener una lista de precios en cuyo caso se accedería desde esta pantalla.</w:t>
+      </w:r>
+    </w:p>
+    <w:p>
+      <w:pPr>
+        <w:pStyle w:val="5"/>
+        <w:numPr>
+          <w:ilvl w:val="0"/>
+          <w:numId w:val="8"/>
+        </w:numPr>
+      </w:pPr>
+      <w:r>
+        <w:rPr>
+          <w:highlight w:val="yellow"/>
+        </w:rPr>
+        <w:t>Debe tener los botones de Adicionar, Editar y Eliminar.</w:t>
+      </w:r>
+      <w:r>
+        <w:t xml:space="preserve"> </w:t>
+      </w:r>
+    </w:p>
+    <w:p>
+      <w:pPr>
+        <w:pStyle w:val="5"/>
+        <w:ind w:left="1080"/>
+      </w:pPr>
+    </w:p>
+    <w:p>
+      <w:pPr>
+        <w:pStyle w:val="5"/>
+        <w:numPr>
+          <w:ilvl w:val="1"/>
+          <w:numId w:val="3"/>
+        </w:numPr>
+        <w:rPr>
+          <w:b/>
+          <w:bCs/>
+        </w:rPr>
+      </w:pPr>
+      <w:r>
+        <w:rPr>
+          <w:b/>
+          <w:bCs/>
+        </w:rPr>
+        <w:t>Lista de precios</w:t>
+      </w:r>
+    </w:p>
+    <w:p>
+      <w:pPr>
+        <w:pStyle w:val="5"/>
+        <w:numPr>
+          <w:ilvl w:val="0"/>
+          <w:numId w:val="9"/>
+        </w:numPr>
+        <w:rPr>
+          <w:highlight w:val="yellow"/>
+        </w:rPr>
+      </w:pPr>
+      <w:r>
+        <w:rPr>
+          <w:highlight w:val="yellow"/>
+        </w:rPr>
+        <w:t>La tabla de producto es la lista de precios genérica de la empresa, pero podría existir una lista de precios para una sucursal del cliente. Esta lista de precios tendría únicamente los productos que tienen un precio o un descuento especial para esa sucursalcliente, de lo contrario se toma el valor del producto que aparece en la tabla de producto</w:t>
+      </w:r>
+    </w:p>
+    <w:p>
+      <w:pPr>
+        <w:pStyle w:val="5"/>
+        <w:numPr>
+          <w:ilvl w:val="0"/>
+          <w:numId w:val="8"/>
+        </w:numPr>
+        <w:rPr>
+          <w:highlight w:val="yellow"/>
+        </w:rPr>
+      </w:pPr>
+      <w:r>
+        <w:rPr>
+          <w:highlight w:val="yellow"/>
+        </w:rPr>
+        <w:t xml:space="preserve">Debe tener los botones de Adicionar, Editar y Eliminar. </w:t>
+      </w:r>
+    </w:p>
+    <w:p>
+      <w:pPr>
+        <w:pStyle w:val="5"/>
+      </w:pPr>
+    </w:p>
+    <w:p>
+      <w:pPr>
+        <w:pStyle w:val="5"/>
+      </w:pPr>
+    </w:p>
+    <w:p>
+      <w:pPr>
+        <w:pStyle w:val="5"/>
+        <w:numPr>
+          <w:ilvl w:val="1"/>
+          <w:numId w:val="3"/>
+        </w:numPr>
+        <w:rPr>
+          <w:b/>
+          <w:bCs/>
+        </w:rPr>
+      </w:pPr>
+      <w:r>
+        <w:rPr>
+          <w:b/>
+          <w:bCs/>
+        </w:rPr>
+        <w:t>Contrato Salud</w:t>
+      </w:r>
+    </w:p>
+    <w:p>
+      <w:pPr>
+        <w:pStyle w:val="5"/>
+        <w:numPr>
+          <w:ilvl w:val="0"/>
+          <w:numId w:val="10"/>
+        </w:numPr>
+        <w:rPr>
+          <w:highlight w:val="yellow"/>
+        </w:rPr>
+      </w:pPr>
+      <w:r>
+        <w:rPr>
+          <w:highlight w:val="yellow"/>
+        </w:rPr>
+        <w:t xml:space="preserve">Se registran los datos de los contratos o pólizas que tenga la empresa con cada cliente. </w:t>
+      </w:r>
+    </w:p>
+    <w:p>
+      <w:pPr>
+        <w:pStyle w:val="5"/>
+        <w:numPr>
+          <w:ilvl w:val="0"/>
+          <w:numId w:val="10"/>
+        </w:numPr>
+        <w:rPr>
+          <w:highlight w:val="yellow"/>
+        </w:rPr>
+      </w:pPr>
+      <w:r>
+        <w:rPr>
+          <w:highlight w:val="yellow"/>
+        </w:rPr>
+        <w:t>Una empresa puede tener más de un contrato o póliza con un cliente</w:t>
+      </w:r>
+    </w:p>
+    <w:p>
+      <w:pPr>
+        <w:pStyle w:val="5"/>
+        <w:numPr>
+          <w:ilvl w:val="0"/>
+          <w:numId w:val="10"/>
+        </w:numPr>
+        <w:rPr>
+          <w:highlight w:val="yellow"/>
+        </w:rPr>
+      </w:pPr>
+      <w:r>
+        <w:rPr>
+          <w:highlight w:val="yellow"/>
+        </w:rPr>
+        <w:t>Se accede desde la pantalla cliente</w:t>
       </w:r>
       <w:bookmarkStart w:id="0" w:name="_GoBack"/>
       <w:bookmarkEnd w:id="0"/>
-      <w:r>
-        <w:rPr>
-          <w:rFonts w:hint="default"/>
-          <w:highlight w:val="yellow"/>
-          <w:lang w:val="es-MX"/>
-        </w:rPr>
-        <w:t>)</w:t>
-      </w:r>
-      <w:r>
-        <w:rPr>
-          <w:highlight w:val="yellow"/>
-        </w:rPr>
-        <w:t>. En caso de que la empresa no maneje estos debe ser cero</w:t>
-      </w:r>
-    </w:p>
-    <w:p>
-      <w:pPr>
-        <w:pStyle w:val="5"/>
-        <w:numPr>
-          <w:ilvl w:val="0"/>
-          <w:numId w:val="7"/>
-        </w:numPr>
-        <w:rPr>
-          <w:b/>
-          <w:bCs/>
-          <w:highlight w:val="yellow"/>
-        </w:rPr>
-      </w:pPr>
-      <w:r>
-        <w:rPr>
-          <w:highlight w:val="yellow"/>
-        </w:rPr>
-        <w:t>Cada sucursal podría tener sus propias leyendas de facturación, notas débito y crédito. diferentes</w:t>
-      </w:r>
-    </w:p>
-    <w:p>
-      <w:pPr>
-        <w:pStyle w:val="5"/>
-        <w:numPr>
-          <w:ilvl w:val="0"/>
-          <w:numId w:val="7"/>
-        </w:numPr>
-        <w:rPr>
-          <w:highlight w:val="yellow"/>
-        </w:rPr>
-      </w:pPr>
-      <w:r>
-        <w:rPr>
-          <w:highlight w:val="yellow"/>
-        </w:rPr>
-        <w:t xml:space="preserve">Debe tener los botones de Adicionar, Editar y </w:t>
-      </w:r>
-      <w:commentRangeStart w:id="1"/>
-      <w:r>
-        <w:rPr>
-          <w:highlight w:val="yellow"/>
-        </w:rPr>
-        <w:t>Eliminar</w:t>
-      </w:r>
-      <w:commentRangeEnd w:id="1"/>
-      <w:r>
-        <w:rPr>
-          <w:highlight w:val="yellow"/>
-        </w:rPr>
-        <w:commentReference w:id="1"/>
-      </w:r>
-      <w:r>
-        <w:rPr>
-          <w:highlight w:val="yellow"/>
-        </w:rPr>
-        <w:t xml:space="preserve">. </w:t>
-      </w:r>
-    </w:p>
-    <w:p>
-      <w:pPr>
-        <w:pStyle w:val="5"/>
-        <w:ind w:left="1080"/>
-      </w:pPr>
-    </w:p>
-    <w:p>
-      <w:pPr>
-        <w:pStyle w:val="5"/>
-        <w:numPr>
-          <w:ilvl w:val="1"/>
-          <w:numId w:val="3"/>
-        </w:numPr>
-        <w:rPr>
-          <w:b/>
-          <w:bCs/>
-        </w:rPr>
-      </w:pPr>
-      <w:r>
-        <w:rPr>
-          <w:b/>
-          <w:bCs/>
-        </w:rPr>
-        <w:t>Centro de costos</w:t>
-      </w:r>
-    </w:p>
-    <w:p>
-      <w:pPr>
-        <w:pStyle w:val="5"/>
-        <w:numPr>
-          <w:ilvl w:val="0"/>
-          <w:numId w:val="7"/>
-        </w:numPr>
-        <w:rPr>
-          <w:highlight w:val="yellow"/>
-        </w:rPr>
-      </w:pPr>
-      <w:r>
-        <w:rPr>
-          <w:highlight w:val="yellow"/>
-        </w:rPr>
-        <w:t>Esta pantalla muestra los centros de costos de la empresa y cada sucursal pertenece a un centro de costos.</w:t>
-      </w:r>
-    </w:p>
-    <w:p>
-      <w:pPr>
-        <w:pStyle w:val="5"/>
-        <w:numPr>
-          <w:ilvl w:val="0"/>
-          <w:numId w:val="7"/>
-        </w:numPr>
-        <w:rPr>
-          <w:highlight w:val="yellow"/>
-        </w:rPr>
-      </w:pPr>
-      <w:r>
-        <w:rPr>
-          <w:highlight w:val="yellow"/>
-        </w:rPr>
-        <w:t xml:space="preserve">Debe tener los botones de Adicionar, Editar y Eliminar. </w:t>
-      </w:r>
-    </w:p>
-    <w:p>
-      <w:pPr>
-        <w:pStyle w:val="5"/>
-        <w:numPr>
-          <w:ilvl w:val="0"/>
-          <w:numId w:val="0"/>
-        </w:numPr>
-        <w:spacing w:after="160" w:line="259" w:lineRule="auto"/>
-        <w:contextualSpacing/>
-      </w:pPr>
-    </w:p>
-    <w:p>
-      <w:pPr>
-        <w:pStyle w:val="5"/>
-        <w:numPr>
-          <w:ilvl w:val="0"/>
-          <w:numId w:val="0"/>
-        </w:numPr>
-        <w:spacing w:after="160" w:line="259" w:lineRule="auto"/>
-        <w:contextualSpacing/>
-      </w:pPr>
-    </w:p>
-    <w:p>
-      <w:pPr>
-        <w:pStyle w:val="5"/>
-        <w:ind w:left="1080"/>
-      </w:pPr>
-    </w:p>
-    <w:p>
-      <w:pPr>
-        <w:pStyle w:val="5"/>
-        <w:numPr>
-          <w:ilvl w:val="1"/>
-          <w:numId w:val="3"/>
-        </w:numPr>
-        <w:rPr>
-          <w:b/>
-          <w:bCs/>
-        </w:rPr>
-      </w:pPr>
-      <w:r>
-        <w:rPr>
-          <w:b/>
-          <w:bCs/>
-        </w:rPr>
-        <w:t>Cliente</w:t>
-      </w:r>
-    </w:p>
-    <w:p>
-      <w:pPr>
-        <w:pStyle w:val="5"/>
-        <w:numPr>
-          <w:ilvl w:val="0"/>
-          <w:numId w:val="7"/>
-        </w:numPr>
-        <w:rPr>
-          <w:highlight w:val="yellow"/>
-        </w:rPr>
-      </w:pPr>
-      <w:r>
-        <w:rPr>
-          <w:highlight w:val="yellow"/>
-        </w:rPr>
-        <w:t>Esta pantalla muestra los clientes de la empresa y al final la lista de sucursales (sucursalcliente)</w:t>
-      </w:r>
-    </w:p>
-    <w:p>
-      <w:pPr>
-        <w:pStyle w:val="5"/>
-        <w:numPr>
-          <w:ilvl w:val="0"/>
-          <w:numId w:val="7"/>
-        </w:numPr>
-        <w:rPr>
-          <w:highlight w:val="yellow"/>
-        </w:rPr>
-      </w:pPr>
-      <w:r>
-        <w:rPr>
-          <w:highlight w:val="yellow"/>
-        </w:rPr>
-        <w:t>Igualmente debe mostrar la lista de los contratos o pólizas que tiene la empresa con el cliente.</w:t>
-      </w:r>
-    </w:p>
-    <w:p>
-      <w:pPr>
-        <w:pStyle w:val="5"/>
-        <w:numPr>
-          <w:ilvl w:val="0"/>
-          <w:numId w:val="7"/>
-        </w:numPr>
-        <w:rPr>
-          <w:highlight w:val="yellow"/>
-        </w:rPr>
-      </w:pPr>
-      <w:r>
-        <w:rPr>
-          <w:highlight w:val="yellow"/>
-        </w:rPr>
-        <w:t>Debe tener los botones de Adicionar, Editar y Eliminar.</w:t>
-      </w:r>
-    </w:p>
-    <w:p>
-      <w:pPr>
-        <w:pStyle w:val="5"/>
-        <w:ind w:left="1080"/>
-      </w:pPr>
-      <w:r>
-        <w:t xml:space="preserve"> </w:t>
-      </w:r>
-    </w:p>
-    <w:p>
-      <w:pPr>
-        <w:pStyle w:val="5"/>
-        <w:numPr>
-          <w:ilvl w:val="1"/>
-          <w:numId w:val="3"/>
-        </w:numPr>
-        <w:rPr>
-          <w:b/>
-          <w:bCs/>
-        </w:rPr>
-      </w:pPr>
-      <w:r>
-        <w:rPr>
-          <w:b/>
-          <w:bCs/>
-        </w:rPr>
-        <w:t>Sucursal Cliente</w:t>
-      </w:r>
-    </w:p>
-    <w:p>
-      <w:pPr>
-        <w:pStyle w:val="5"/>
-        <w:numPr>
-          <w:ilvl w:val="0"/>
-          <w:numId w:val="8"/>
-        </w:numPr>
-        <w:rPr>
-          <w:highlight w:val="yellow"/>
-        </w:rPr>
-      </w:pPr>
-      <w:r>
-        <w:rPr>
-          <w:highlight w:val="yellow"/>
-        </w:rPr>
-        <w:t>Muestra las sucursales del cliente.</w:t>
-      </w:r>
-    </w:p>
-    <w:p>
-      <w:pPr>
-        <w:pStyle w:val="5"/>
-        <w:numPr>
-          <w:ilvl w:val="0"/>
-          <w:numId w:val="8"/>
-        </w:numPr>
-        <w:rPr>
-          <w:highlight w:val="yellow"/>
-        </w:rPr>
-      </w:pPr>
-      <w:r>
-        <w:rPr>
-          <w:highlight w:val="yellow"/>
-        </w:rPr>
-        <w:t>Se accede desde la pantalla de cliente</w:t>
-      </w:r>
-    </w:p>
-    <w:p>
-      <w:pPr>
-        <w:pStyle w:val="5"/>
-        <w:numPr>
-          <w:ilvl w:val="0"/>
-          <w:numId w:val="8"/>
-        </w:numPr>
-        <w:rPr>
-          <w:b/>
-          <w:bCs/>
-          <w:highlight w:val="cyan"/>
-        </w:rPr>
-      </w:pPr>
-      <w:commentRangeStart w:id="2"/>
-      <w:r>
-        <w:rPr>
-          <w:highlight w:val="cyan"/>
-        </w:rPr>
-        <w:t>Todo cliente debe tener al menos una sucursal la cual se crea por primera vez con la información del cliente y se marca como sucursal principal.</w:t>
-      </w:r>
-      <w:commentRangeEnd w:id="2"/>
-      <w:r>
-        <w:commentReference w:id="2"/>
-      </w:r>
-    </w:p>
-    <w:p>
-      <w:pPr>
-        <w:pStyle w:val="5"/>
-        <w:numPr>
-          <w:ilvl w:val="0"/>
-          <w:numId w:val="8"/>
-        </w:numPr>
-        <w:rPr>
-          <w:b/>
-          <w:bCs/>
-        </w:rPr>
-      </w:pPr>
-      <w:commentRangeStart w:id="3"/>
-      <w:r>
-        <w:t>Cada sucursal podría tener sus propias leyendas de facturación, notas débito y crédito. Diferentes</w:t>
-      </w:r>
-      <w:commentRangeEnd w:id="3"/>
-      <w:r>
-        <w:commentReference w:id="3"/>
-      </w:r>
-    </w:p>
-    <w:p>
-      <w:pPr>
-        <w:pStyle w:val="5"/>
-        <w:numPr>
-          <w:ilvl w:val="0"/>
-          <w:numId w:val="8"/>
-        </w:numPr>
-        <w:rPr>
-          <w:b/>
-          <w:bCs/>
-        </w:rPr>
-      </w:pPr>
-      <w:r>
-        <w:t>La sucursal cliente puede tener una lista de precios en cuyo caso se accedería desde esta pantalla.</w:t>
-      </w:r>
-    </w:p>
-    <w:p>
-      <w:pPr>
-        <w:pStyle w:val="5"/>
-        <w:numPr>
-          <w:ilvl w:val="0"/>
-          <w:numId w:val="8"/>
-        </w:numPr>
-      </w:pPr>
-      <w:r>
-        <w:t xml:space="preserve">Debe tener los botones de Adicionar, Editar y Eliminar. </w:t>
-      </w:r>
-    </w:p>
-    <w:p>
-      <w:pPr>
-        <w:pStyle w:val="5"/>
-        <w:ind w:left="1080"/>
-      </w:pPr>
-    </w:p>
-    <w:p>
-      <w:pPr>
-        <w:pStyle w:val="5"/>
-        <w:numPr>
-          <w:ilvl w:val="1"/>
-          <w:numId w:val="3"/>
-        </w:numPr>
-        <w:rPr>
-          <w:b/>
-          <w:bCs/>
-        </w:rPr>
-      </w:pPr>
-      <w:r>
-        <w:rPr>
-          <w:b/>
-          <w:bCs/>
-        </w:rPr>
-        <w:t>Lista de precios</w:t>
-      </w:r>
-    </w:p>
-    <w:p>
-      <w:pPr>
-        <w:pStyle w:val="5"/>
-        <w:numPr>
-          <w:ilvl w:val="0"/>
-          <w:numId w:val="9"/>
-        </w:numPr>
-      </w:pPr>
-      <w:r>
-        <w:t>La tabla de producto es la lista de precios genérica de la empresa, pero podría existir una lista de precios para una sucursal del cliente. Esta lista de precios tendría únicamente los productos que tienen un precio o un descuento especial para esa sucursalcliente, de lo contrario se toma el valor del producto que aparece en la tabla de producto</w:t>
-      </w:r>
-    </w:p>
-    <w:p>
-      <w:pPr>
-        <w:pStyle w:val="5"/>
-        <w:numPr>
-          <w:ilvl w:val="0"/>
-          <w:numId w:val="8"/>
-        </w:numPr>
-      </w:pPr>
-      <w:r>
-        <w:t xml:space="preserve">Debe tener los botones de Adicionar, Editar y Eliminar. </w:t>
-      </w:r>
-    </w:p>
-    <w:p>
-      <w:pPr>
-        <w:pStyle w:val="5"/>
-      </w:pPr>
-    </w:p>
-    <w:p>
-      <w:pPr>
-        <w:pStyle w:val="5"/>
-      </w:pPr>
-    </w:p>
-    <w:p>
-      <w:pPr>
-        <w:pStyle w:val="5"/>
-        <w:numPr>
-          <w:ilvl w:val="1"/>
-          <w:numId w:val="3"/>
-        </w:numPr>
-        <w:rPr>
-          <w:b/>
-          <w:bCs/>
-        </w:rPr>
-      </w:pPr>
-      <w:r>
-        <w:rPr>
-          <w:b/>
-          <w:bCs/>
-        </w:rPr>
-        <w:t>Contrato Salud</w:t>
-      </w:r>
     </w:p>
     <w:p>
       <w:pPr>
@@ -1628,44 +1696,14 @@
           <w:ilvl w:val="0"/>
           <w:numId w:val="10"/>
         </w:numPr>
-      </w:pPr>
-      <w:r>
-        <w:t xml:space="preserve">Se registran los datos de los contratos o pólizas que tenga la empresa con cada cliente. </w:t>
-      </w:r>
-    </w:p>
-    <w:p>
-      <w:pPr>
-        <w:pStyle w:val="5"/>
-        <w:numPr>
-          <w:ilvl w:val="0"/>
-          <w:numId w:val="10"/>
-        </w:numPr>
-      </w:pPr>
-      <w:r>
-        <w:t>Una empresa puede tener más de un contrato o póliza con un cliente</w:t>
-      </w:r>
-    </w:p>
-    <w:p>
-      <w:pPr>
-        <w:pStyle w:val="5"/>
-        <w:numPr>
-          <w:ilvl w:val="0"/>
-          <w:numId w:val="10"/>
-        </w:numPr>
-      </w:pPr>
-      <w:r>
-        <w:t>Se accede desde la pantalla cliente</w:t>
-      </w:r>
-    </w:p>
-    <w:p>
-      <w:pPr>
-        <w:pStyle w:val="5"/>
-        <w:numPr>
-          <w:ilvl w:val="0"/>
-          <w:numId w:val="10"/>
-        </w:numPr>
-      </w:pPr>
-      <w:r>
+        <w:rPr>
+          <w:highlight w:val="yellow"/>
+        </w:rPr>
+      </w:pPr>
+      <w:r>
+        <w:rPr>
+          <w:highlight w:val="yellow"/>
+        </w:rPr>
         <w:t xml:space="preserve">Debe tener los botones de Adicionar, Editar y Eliminar. </w:t>
       </w:r>
     </w:p>
@@ -2687,13 +2725,13 @@
 
 <file path=word/commentsExtended.xml><?xml version="1.0" encoding="utf-8"?>
 <w15:commentsEx xmlns:wpc="http://schemas.microsoft.com/office/word/2010/wordprocessingCanvas" xmlns:mc="http://schemas.openxmlformats.org/markup-compatibility/2006" xmlns:o="urn:schemas-microsoft-com:office:office" xmlns:r="http://schemas.openxmlformats.org/officeDocument/2006/relationships" xmlns:m="http://schemas.openxmlformats.org/officeDocument/2006/math" xmlns:v="urn:schemas-microsoft-com:vml" xmlns:wp14="http://schemas.microsoft.com/office/word/2010/wordprocessingDrawing" xmlns:wp="http://schemas.openxmlformats.org/drawingml/2006/wordprocessingDrawing" xmlns:w="http://schemas.openxmlformats.org/wordprocessingml/2006/main" xmlns:w14="http://schemas.microsoft.com/office/word/2010/wordml" xmlns:w15="http://schemas.microsoft.com/office/word/2012/wordml" xmlns:w10="urn:schemas-microsoft-com:office:word" xmlns:wpg="http://schemas.microsoft.com/office/word/2010/wordprocessingGroup" xmlns:wpi="http://schemas.microsoft.com/office/word/2010/wordprocessingInk" xmlns:wne="http://schemas.microsoft.com/office/word/2006/wordml" xmlns:wps="http://schemas.microsoft.com/office/word/2010/wordprocessingShape" xmlns:wpsCustomData="http://www.wps.cn/officeDocument/2013/wpsCustomData" mc:Ignorable="w14 w15 wp14">
-  <w15:commentEx w15:paraId="3B756A80" w15:done="0"/>
-  <w15:commentEx w15:paraId="4B5A3BCB" w15:done="0"/>
-  <w15:commentEx w15:paraId="55B96C69" w15:done="0"/>
-  <w15:commentEx w15:paraId="217E413F" w15:done="0"/>
-  <w15:commentEx w15:paraId="09CB0CBA" w15:done="0"/>
-  <w15:commentEx w15:paraId="263F6E39" w15:done="0"/>
-  <w15:commentEx w15:paraId="6A8B25AE" w15:done="0"/>
+  <w15:commentEx w15:paraId="0E2676A3" w15:done="0"/>
+  <w15:commentEx w15:paraId="73A2702A" w15:done="0"/>
+  <w15:commentEx w15:paraId="03A14320" w15:done="0"/>
+  <w15:commentEx w15:paraId="37C83F21" w15:done="0"/>
+  <w15:commentEx w15:paraId="078725CB" w15:done="0"/>
+  <w15:commentEx w15:paraId="7AF303F6" w15:done="0"/>
+  <w15:commentEx w15:paraId="79A01D92" w15:done="0"/>
 </w15:commentsEx>
 </file>
 

</xml_diff>

<commit_message>
Creacion api factura y detalle factura
</commit_message>
<xml_diff>
--- a/Documentacion/Especificaciones Requerimiento.docx
+++ b/Documentacion/Especificaciones Requerimiento.docx
@@ -1153,7 +1153,7 @@
       </w:r>
       <w:r>
         <w:rPr>
-          <w:rFonts w:asciiTheme="minorHAnsi" w:cstheme="minorBidi" w:eastAsiaTheme="minorHAnsi" w:hAnsiTheme="minorHAnsi"/>
+          <w:rFonts w:eastAsia="Calibri" w:cs="" w:cstheme="minorBidi" w:eastAsiaTheme="minorHAnsi"/>
           <w:b/>
           <w:bCs/>
           <w:shd w:fill="FFFF00" w:val="clear"/>
@@ -1756,28 +1756,206 @@
         <w:rPr>
           <w:rFonts w:asciiTheme="minorHAnsi" w:cstheme="minorBidi" w:eastAsiaTheme="minorHAnsi" w:hAnsiTheme="minorHAnsi"/>
           <w:highlight w:val="none"/>
-          <w:shd w:fill="FFFFFF" w:val="clear"/>
+          <w:shd w:fill="FFFF00" w:val="clear"/>
           <w14:ligatures w14:val="standardContextual"/>
         </w:rPr>
       </w:pPr>
       <w:r>
         <w:rPr>
+          <w:rFonts w:eastAsia="Calibri" w:cs="" w:cstheme="minorBidi" w:eastAsiaTheme="minorHAnsi"/>
+          <w:shd w:fill="FFFF00" w:val="clear"/>
+          <w14:ligatures w14:val="standardContextual"/>
+        </w:rPr>
+        <w:t>La tabla de producto es la lista de precios genérica de la empresa, pero podría existir una lista de precios para una sucursal del cliente. Esta lista de precios tendría únicamente los productos que tienen un precio o un descuento especial para esa sucursalcliente, de lo contrario se toma el valor del producto que aparece en la tabla de producto</w:t>
+      </w:r>
+    </w:p>
+    <w:p>
+      <w:pPr>
+        <w:pStyle w:val="ListParagraph"/>
+        <w:numPr>
+          <w:ilvl w:val="0"/>
+          <w:numId w:val="8"/>
+        </w:numPr>
+        <w:rPr>
           <w:rFonts w:asciiTheme="minorHAnsi" w:cstheme="minorBidi" w:eastAsiaTheme="minorHAnsi" w:hAnsiTheme="minorHAnsi"/>
-          <w:shd w:fill="FFFFFF" w:val="clear"/>
+          <w:highlight w:val="none"/>
+          <w:shd w:fill="FFFF00" w:val="clear"/>
           <w14:ligatures w14:val="standardContextual"/>
         </w:rPr>
-        <w:t>La tabla de producto es la lista de precios genérica de la empresa, pero podría existir una lista de precios para una sucursal del cliente. Esta lista de precios tendría únicamente los productos que tienen un precio o un descuento especial para esa sucursalcliente, de lo contrario se toma el valor del producto que aparece en la tabla de producto</w:t>
-      </w:r>
-    </w:p>
-    <w:p>
-      <w:pPr>
-        <w:pStyle w:val="ListParagraph"/>
-        <w:numPr>
-          <w:ilvl w:val="0"/>
-          <w:numId w:val="8"/>
-        </w:numPr>
-        <w:rPr>
-          <w:rFonts w:asciiTheme="minorHAnsi" w:cstheme="minorBidi" w:eastAsiaTheme="minorHAnsi" w:hAnsiTheme="minorHAnsi"/>
+      </w:pPr>
+      <w:r>
+        <w:rPr>
+          <w:rFonts w:eastAsia="Calibri" w:cs="" w:cstheme="minorBidi" w:eastAsiaTheme="minorHAnsi"/>
+          <w:shd w:fill="FFFF00" w:val="clear"/>
+          <w14:ligatures w14:val="standardContextual"/>
+        </w:rPr>
+        <w:t xml:space="preserve">Debe tener los botones de Adicionar, Editar y Eliminar. </w:t>
+      </w:r>
+    </w:p>
+    <w:p>
+      <w:pPr>
+        <w:pStyle w:val="ListParagraph"/>
+        <w:rPr/>
+      </w:pPr>
+      <w:r>
+        <w:rPr/>
+      </w:r>
+    </w:p>
+    <w:p>
+      <w:pPr>
+        <w:pStyle w:val="ListParagraph"/>
+        <w:rPr/>
+      </w:pPr>
+      <w:r>
+        <w:rPr/>
+      </w:r>
+    </w:p>
+    <w:p>
+      <w:pPr>
+        <w:pStyle w:val="ListParagraph"/>
+        <w:numPr>
+          <w:ilvl w:val="1"/>
+          <w:numId w:val="3"/>
+        </w:numPr>
+        <w:rPr>
+          <w:b/>
+          <w:bCs/>
+        </w:rPr>
+      </w:pPr>
+      <w:r>
+        <w:rPr>
+          <w:b/>
+          <w:bCs/>
+        </w:rPr>
+        <w:t>Contrato Salud</w:t>
+      </w:r>
+    </w:p>
+    <w:p>
+      <w:pPr>
+        <w:pStyle w:val="ListParagraph"/>
+        <w:numPr>
+          <w:ilvl w:val="0"/>
+          <w:numId w:val="10"/>
+        </w:numPr>
+        <w:rPr>
+          <w:highlight w:val="yellow"/>
+        </w:rPr>
+      </w:pPr>
+      <w:r>
+        <w:rPr>
+          <w:highlight w:val="yellow"/>
+        </w:rPr>
+        <w:t xml:space="preserve">Se registran los datos de los contratos o pólizas que tenga la empresa con cada cliente. </w:t>
+      </w:r>
+    </w:p>
+    <w:p>
+      <w:pPr>
+        <w:pStyle w:val="ListParagraph"/>
+        <w:numPr>
+          <w:ilvl w:val="0"/>
+          <w:numId w:val="10"/>
+        </w:numPr>
+        <w:rPr>
+          <w:highlight w:val="yellow"/>
+        </w:rPr>
+      </w:pPr>
+      <w:r>
+        <w:rPr>
+          <w:highlight w:val="yellow"/>
+        </w:rPr>
+        <w:t>Una empresa puede tener más de un contrato o póliza con un cliente</w:t>
+      </w:r>
+    </w:p>
+    <w:p>
+      <w:pPr>
+        <w:pStyle w:val="ListParagraph"/>
+        <w:numPr>
+          <w:ilvl w:val="0"/>
+          <w:numId w:val="10"/>
+        </w:numPr>
+        <w:rPr>
+          <w:highlight w:val="yellow"/>
+        </w:rPr>
+      </w:pPr>
+      <w:r>
+        <w:rPr>
+          <w:highlight w:val="yellow"/>
+        </w:rPr>
+        <w:t>Se accede desde la pantalla cliente</w:t>
+      </w:r>
+    </w:p>
+    <w:p>
+      <w:pPr>
+        <w:pStyle w:val="ListParagraph"/>
+        <w:numPr>
+          <w:ilvl w:val="0"/>
+          <w:numId w:val="10"/>
+        </w:numPr>
+        <w:rPr>
+          <w:highlight w:val="yellow"/>
+        </w:rPr>
+      </w:pPr>
+      <w:r>
+        <w:rPr>
+          <w:highlight w:val="yellow"/>
+        </w:rPr>
+        <w:t xml:space="preserve">Debe tener los botones de Adicionar, Editar y Eliminar. </w:t>
+      </w:r>
+    </w:p>
+    <w:p>
+      <w:pPr>
+        <w:pStyle w:val="ListParagraph"/>
+        <w:ind w:left="1080"/>
+        <w:rPr/>
+      </w:pPr>
+      <w:r>
+        <w:rPr/>
+      </w:r>
+    </w:p>
+    <w:p>
+      <w:pPr>
+        <w:pStyle w:val="ListParagraph"/>
+        <w:rPr>
+          <w:b/>
+          <w:bCs/>
+        </w:rPr>
+      </w:pPr>
+      <w:r>
+        <w:rPr>
+          <w:b/>
+          <w:bCs/>
+        </w:rPr>
+      </w:r>
+    </w:p>
+    <w:p>
+      <w:pPr>
+        <w:pStyle w:val="ListParagraph"/>
+        <w:numPr>
+          <w:ilvl w:val="1"/>
+          <w:numId w:val="3"/>
+        </w:numPr>
+        <w:rPr>
+          <w:b/>
+          <w:bCs/>
+        </w:rPr>
+      </w:pPr>
+      <w:r>
+        <w:rPr>
+          <w:b/>
+          <w:bCs/>
+        </w:rPr>
+        <w:t>Resolución</w:t>
+      </w:r>
+    </w:p>
+    <w:p>
+      <w:pPr>
+        <w:pStyle w:val="ListParagraph"/>
+        <w:numPr>
+          <w:ilvl w:val="0"/>
+          <w:numId w:val="11"/>
+        </w:numPr>
+        <w:rPr>
+          <w:rFonts w:ascii="Calibri" w:hAnsi="Calibri" w:eastAsia="Calibri" w:cs="" w:asciiTheme="minorHAnsi" w:cstheme="minorBidi" w:eastAsiaTheme="minorHAnsi" w:hAnsiTheme="minorHAnsi"/>
           <w:highlight w:val="none"/>
           <w:shd w:fill="FFFFFF" w:val="clear"/>
           <w14:ligatures w14:val="standardContextual"/>
@@ -1785,166 +1963,11 @@
       </w:pPr>
       <w:r>
         <w:rPr>
-          <w:rFonts w:asciiTheme="minorHAnsi" w:cstheme="minorBidi" w:eastAsiaTheme="minorHAnsi" w:hAnsiTheme="minorHAnsi"/>
+          <w:rFonts w:eastAsia="Calibri" w:cs="" w:cstheme="minorBidi" w:eastAsiaTheme="minorHAnsi"/>
           <w:shd w:fill="FFFFFF" w:val="clear"/>
           <w14:ligatures w14:val="standardContextual"/>
         </w:rPr>
-        <w:t xml:space="preserve">Debe tener los botones de Adicionar, Editar y Eliminar. </w:t>
-      </w:r>
-    </w:p>
-    <w:p>
-      <w:pPr>
-        <w:pStyle w:val="ListParagraph"/>
-        <w:rPr/>
-      </w:pPr>
-      <w:r>
-        <w:rPr/>
-      </w:r>
-    </w:p>
-    <w:p>
-      <w:pPr>
-        <w:pStyle w:val="ListParagraph"/>
-        <w:rPr/>
-      </w:pPr>
-      <w:r>
-        <w:rPr/>
-      </w:r>
-    </w:p>
-    <w:p>
-      <w:pPr>
-        <w:pStyle w:val="ListParagraph"/>
-        <w:numPr>
-          <w:ilvl w:val="1"/>
-          <w:numId w:val="3"/>
-        </w:numPr>
-        <w:rPr>
-          <w:b/>
-          <w:bCs/>
-        </w:rPr>
-      </w:pPr>
-      <w:r>
-        <w:rPr>
-          <w:b/>
-          <w:bCs/>
-        </w:rPr>
-        <w:t>Contrato Salud</w:t>
-      </w:r>
-    </w:p>
-    <w:p>
-      <w:pPr>
-        <w:pStyle w:val="ListParagraph"/>
-        <w:numPr>
-          <w:ilvl w:val="0"/>
-          <w:numId w:val="10"/>
-        </w:numPr>
-        <w:rPr>
-          <w:highlight w:val="yellow"/>
-        </w:rPr>
-      </w:pPr>
-      <w:r>
-        <w:rPr>
-          <w:highlight w:val="yellow"/>
-        </w:rPr>
-        <w:t xml:space="preserve">Se registran los datos de los contratos o pólizas que tenga la empresa con cada cliente. </w:t>
-      </w:r>
-    </w:p>
-    <w:p>
-      <w:pPr>
-        <w:pStyle w:val="ListParagraph"/>
-        <w:numPr>
-          <w:ilvl w:val="0"/>
-          <w:numId w:val="10"/>
-        </w:numPr>
-        <w:rPr>
-          <w:highlight w:val="yellow"/>
-        </w:rPr>
-      </w:pPr>
-      <w:r>
-        <w:rPr>
-          <w:highlight w:val="yellow"/>
-        </w:rPr>
-        <w:t>Una empresa puede tener más de un contrato o póliza con un cliente</w:t>
-      </w:r>
-    </w:p>
-    <w:p>
-      <w:pPr>
-        <w:pStyle w:val="ListParagraph"/>
-        <w:numPr>
-          <w:ilvl w:val="0"/>
-          <w:numId w:val="10"/>
-        </w:numPr>
-        <w:rPr>
-          <w:highlight w:val="yellow"/>
-        </w:rPr>
-      </w:pPr>
-      <w:r>
-        <w:rPr>
-          <w:highlight w:val="yellow"/>
-        </w:rPr>
-        <w:t>Se accede desde la pantalla cliente</w:t>
-      </w:r>
-    </w:p>
-    <w:p>
-      <w:pPr>
-        <w:pStyle w:val="ListParagraph"/>
-        <w:numPr>
-          <w:ilvl w:val="0"/>
-          <w:numId w:val="10"/>
-        </w:numPr>
-        <w:rPr>
-          <w:highlight w:val="yellow"/>
-        </w:rPr>
-      </w:pPr>
-      <w:r>
-        <w:rPr>
-          <w:highlight w:val="yellow"/>
-        </w:rPr>
-        <w:t xml:space="preserve">Debe tener los botones de Adicionar, Editar y Eliminar. </w:t>
-      </w:r>
-    </w:p>
-    <w:p>
-      <w:pPr>
-        <w:pStyle w:val="ListParagraph"/>
-        <w:ind w:left="1080"/>
-        <w:rPr/>
-      </w:pPr>
-      <w:r>
-        <w:rPr/>
-      </w:r>
-    </w:p>
-    <w:p>
-      <w:pPr>
-        <w:pStyle w:val="ListParagraph"/>
-        <w:rPr>
-          <w:b/>
-          <w:bCs/>
-        </w:rPr>
-      </w:pPr>
-      <w:r>
-        <w:rPr>
-          <w:b/>
-          <w:bCs/>
-        </w:rPr>
-      </w:r>
-    </w:p>
-    <w:p>
-      <w:pPr>
-        <w:pStyle w:val="ListParagraph"/>
-        <w:numPr>
-          <w:ilvl w:val="1"/>
-          <w:numId w:val="3"/>
-        </w:numPr>
-        <w:rPr>
-          <w:b/>
-          <w:bCs/>
-        </w:rPr>
-      </w:pPr>
-      <w:r>
-        <w:rPr>
-          <w:b/>
-          <w:bCs/>
-        </w:rPr>
-        <w:t>Resolución</w:t>
+        <w:t>Registra las diferentes resoluciones que tiene la empresa. La resolución se asigna a cada sucursal pero puede haber más de una sucursal con la misma resolución o una sucursal con más de una resolución</w:t>
       </w:r>
     </w:p>
     <w:p>
@@ -1955,7 +1978,7 @@
           <w:numId w:val="11"/>
         </w:numPr>
         <w:rPr>
-          <w:rFonts w:asciiTheme="minorHAnsi" w:cstheme="minorBidi" w:eastAsiaTheme="minorHAnsi" w:hAnsiTheme="minorHAnsi"/>
+          <w:rFonts w:ascii="Calibri" w:hAnsi="Calibri" w:eastAsia="Calibri" w:cs="" w:asciiTheme="minorHAnsi" w:cstheme="minorBidi" w:eastAsiaTheme="minorHAnsi" w:hAnsiTheme="minorHAnsi"/>
           <w:highlight w:val="none"/>
           <w:shd w:fill="FFFFFF" w:val="clear"/>
           <w14:ligatures w14:val="standardContextual"/>
@@ -1963,30 +1986,7 @@
       </w:pPr>
       <w:r>
         <w:rPr>
-          <w:rFonts w:asciiTheme="minorHAnsi" w:cstheme="minorBidi" w:eastAsiaTheme="minorHAnsi" w:hAnsiTheme="minorHAnsi"/>
-          <w:shd w:fill="FFFFFF" w:val="clear"/>
-          <w14:ligatures w14:val="standardContextual"/>
-        </w:rPr>
-        <w:t>Registra las diferentes resoluciones que tiene la empresa. La resolución se asigna a cada sucursal pero puede haber más de una sucursal con la misma resolución o una sucursal con más de una resolución</w:t>
-      </w:r>
-    </w:p>
-    <w:p>
-      <w:pPr>
-        <w:pStyle w:val="ListParagraph"/>
-        <w:numPr>
-          <w:ilvl w:val="0"/>
-          <w:numId w:val="11"/>
-        </w:numPr>
-        <w:rPr>
-          <w:rFonts w:asciiTheme="minorHAnsi" w:cstheme="minorBidi" w:eastAsiaTheme="minorHAnsi" w:hAnsiTheme="minorHAnsi"/>
-          <w:highlight w:val="none"/>
-          <w:shd w:fill="FFFFFF" w:val="clear"/>
-          <w14:ligatures w14:val="standardContextual"/>
-        </w:rPr>
-      </w:pPr>
-      <w:r>
-        <w:rPr>
-          <w:rFonts w:asciiTheme="minorHAnsi" w:cstheme="minorBidi" w:eastAsiaTheme="minorHAnsi" w:hAnsiTheme="minorHAnsi"/>
+          <w:rFonts w:eastAsia="Calibri" w:cs="" w:cstheme="minorBidi" w:eastAsiaTheme="minorHAnsi"/>
           <w:shd w:fill="FFFFFF" w:val="clear"/>
           <w14:ligatures w14:val="standardContextual"/>
         </w:rPr>
@@ -2094,14 +2094,14 @@
         <w:rPr>
           <w:rFonts w:asciiTheme="minorHAnsi" w:cstheme="minorBidi" w:eastAsiaTheme="minorHAnsi" w:hAnsiTheme="minorHAnsi"/>
           <w:highlight w:val="none"/>
-          <w:shd w:fill="FFFFFF" w:val="clear"/>
+          <w:shd w:fill="FFFF00" w:val="clear"/>
           <w14:ligatures w14:val="standardContextual"/>
         </w:rPr>
       </w:pPr>
       <w:r>
         <w:rPr>
-          <w:rFonts w:asciiTheme="minorHAnsi" w:cstheme="minorBidi" w:eastAsiaTheme="minorHAnsi" w:hAnsiTheme="minorHAnsi"/>
-          <w:shd w:fill="FFFFFF" w:val="clear"/>
+          <w:rFonts w:eastAsia="Calibri" w:cs="" w:cstheme="minorBidi" w:eastAsiaTheme="minorHAnsi"/>
+          <w:shd w:fill="FFFF00" w:val="clear"/>
           <w14:ligatures w14:val="standardContextual"/>
         </w:rPr>
         <w:t>Se accede desde la pantalla empresa</w:t>
@@ -2117,15 +2117,15 @@
         <w:rPr>
           <w:rFonts w:asciiTheme="minorHAnsi" w:cstheme="minorBidi" w:eastAsiaTheme="minorHAnsi" w:hAnsiTheme="minorHAnsi"/>
           <w:highlight w:val="none"/>
-          <w:shd w:fill="FFFFFF" w:val="clear"/>
+          <w:shd w:fill="FFFF00" w:val="clear"/>
           <w14:ligatures w14:val="standardContextual"/>
         </w:rPr>
       </w:pPr>
       <w:commentRangeStart w:id="7"/>
       <w:r>
         <w:rPr>
-          <w:rFonts w:asciiTheme="minorHAnsi" w:cstheme="minorBidi" w:eastAsiaTheme="minorHAnsi" w:hAnsiTheme="minorHAnsi"/>
-          <w:shd w:fill="FFFFFF" w:val="clear"/>
+          <w:rFonts w:eastAsia="Calibri" w:cs="" w:cstheme="minorBidi" w:eastAsiaTheme="minorHAnsi"/>
+          <w:shd w:fill="FFFF00" w:val="clear"/>
           <w14:ligatures w14:val="standardContextual"/>
         </w:rPr>
         <w:t>Las tablas se crean tomando como origen la tabla de CUPS, CUMS, IUMS o OTROSPRODUCTOS.</w:t>
@@ -2136,8 +2136,8 @@
       </w:r>
       <w:r>
         <w:rPr>
-          <w:rFonts w:asciiTheme="minorHAnsi" w:cstheme="minorBidi" w:eastAsiaTheme="minorHAnsi" w:hAnsiTheme="minorHAnsi"/>
-          <w:shd w:fill="FFFFFF" w:val="clear"/>
+          <w:rFonts w:eastAsia="Calibri" w:cs="" w:cstheme="minorBidi" w:eastAsiaTheme="minorHAnsi"/>
+          <w:shd w:fill="FFFF00" w:val="clear"/>
           <w14:ligatures w14:val="standardContextual"/>
         </w:rPr>
       </w:r>
@@ -2152,14 +2152,14 @@
         <w:rPr>
           <w:rFonts w:asciiTheme="minorHAnsi" w:cstheme="minorBidi" w:eastAsiaTheme="minorHAnsi" w:hAnsiTheme="minorHAnsi"/>
           <w:highlight w:val="none"/>
-          <w:shd w:fill="FFFFFF" w:val="clear"/>
+          <w:shd w:fill="FFFF00" w:val="clear"/>
           <w14:ligatures w14:val="standardContextual"/>
         </w:rPr>
       </w:pPr>
       <w:r>
         <w:rPr>
-          <w:rFonts w:asciiTheme="minorHAnsi" w:cstheme="minorBidi" w:eastAsiaTheme="minorHAnsi" w:hAnsiTheme="minorHAnsi"/>
-          <w:shd w:fill="FFFFFF" w:val="clear"/>
+          <w:rFonts w:eastAsia="Calibri" w:cs="" w:cstheme="minorBidi" w:eastAsiaTheme="minorHAnsi"/>
+          <w:shd w:fill="FFFF00" w:val="clear"/>
           <w14:ligatures w14:val="standardContextual"/>
         </w:rPr>
         <w:t>CUPS – Contiene todos los procedimientos, consultas, servicios, etc validos para el sector salud. Es una tabla que tiene más de 140.000 registros.</w:t>
@@ -2175,14 +2175,14 @@
         <w:rPr>
           <w:rFonts w:asciiTheme="minorHAnsi" w:cstheme="minorBidi" w:eastAsiaTheme="minorHAnsi" w:hAnsiTheme="minorHAnsi"/>
           <w:highlight w:val="none"/>
-          <w:shd w:fill="FFFFFF" w:val="clear"/>
+          <w:shd w:fill="FFFF00" w:val="clear"/>
           <w14:ligatures w14:val="standardContextual"/>
         </w:rPr>
       </w:pPr>
       <w:r>
         <w:rPr>
-          <w:rFonts w:asciiTheme="minorHAnsi" w:cstheme="minorBidi" w:eastAsiaTheme="minorHAnsi" w:hAnsiTheme="minorHAnsi"/>
-          <w:shd w:fill="FFFFFF" w:val="clear"/>
+          <w:rFonts w:eastAsia="Calibri" w:cs="" w:cstheme="minorBidi" w:eastAsiaTheme="minorHAnsi"/>
+          <w:shd w:fill="FFFF00" w:val="clear"/>
           <w14:ligatures w14:val="standardContextual"/>
         </w:rPr>
         <w:t xml:space="preserve">Como no es fácil manejar y moverse en una tabla de ese tamaño, la idea es que cada </w:t>
@@ -2190,16 +2190,16 @@
       <w:commentRangeStart w:id="8"/>
       <w:r>
         <w:rPr>
-          <w:rFonts w:asciiTheme="minorHAnsi" w:cstheme="minorBidi" w:eastAsiaTheme="minorHAnsi" w:hAnsiTheme="minorHAnsi"/>
-          <w:shd w:fill="FFFFFF" w:val="clear"/>
+          <w:rFonts w:eastAsia="Calibri" w:cs="" w:cstheme="minorBidi" w:eastAsiaTheme="minorHAnsi"/>
+          <w:shd w:fill="FFFF00" w:val="clear"/>
           <w14:ligatures w14:val="standardContextual"/>
         </w:rPr>
         <w:t xml:space="preserve">cliente </w:t>
       </w:r>
       <w:r>
         <w:rPr>
-          <w:rFonts w:asciiTheme="minorHAnsi" w:cstheme="minorBidi" w:eastAsiaTheme="minorHAnsi" w:hAnsiTheme="minorHAnsi"/>
-          <w:shd w:fill="FFFFFF" w:val="clear"/>
+          <w:rFonts w:eastAsia="Calibri" w:cs="" w:cstheme="minorBidi" w:eastAsiaTheme="minorHAnsi"/>
+          <w:shd w:fill="FFFF00" w:val="clear"/>
           <w14:ligatures w14:val="standardContextual"/>
         </w:rPr>
       </w:r>
@@ -2209,8 +2209,8 @@
       </w:r>
       <w:r>
         <w:rPr>
-          <w:rFonts w:asciiTheme="minorHAnsi" w:cstheme="minorBidi" w:eastAsiaTheme="minorHAnsi" w:hAnsiTheme="minorHAnsi"/>
-          <w:shd w:fill="FFFFFF" w:val="clear"/>
+          <w:rFonts w:eastAsia="Calibri" w:cs="" w:cstheme="minorBidi" w:eastAsiaTheme="minorHAnsi"/>
+          <w:shd w:fill="FFFF00" w:val="clear"/>
           <w14:ligatures w14:val="standardContextual"/>
         </w:rPr>
         <w:t>cree su propia tabla de productos en la tabla PRODUCTO y sea esta la lista de precios genérica.</w:t>
@@ -2226,14 +2226,14 @@
         <w:rPr>
           <w:rFonts w:asciiTheme="minorHAnsi" w:cstheme="minorBidi" w:eastAsiaTheme="minorHAnsi" w:hAnsiTheme="minorHAnsi"/>
           <w:highlight w:val="none"/>
-          <w:shd w:fill="FFFFFF" w:val="clear"/>
+          <w:shd w:fill="FFFF00" w:val="clear"/>
           <w14:ligatures w14:val="standardContextual"/>
         </w:rPr>
       </w:pPr>
       <w:r>
         <w:rPr>
-          <w:rFonts w:asciiTheme="minorHAnsi" w:cstheme="minorBidi" w:eastAsiaTheme="minorHAnsi" w:hAnsiTheme="minorHAnsi"/>
-          <w:shd w:fill="FFFFFF" w:val="clear"/>
+          <w:rFonts w:eastAsia="Calibri" w:cs="" w:cstheme="minorBidi" w:eastAsiaTheme="minorHAnsi"/>
+          <w:shd w:fill="FFFF00" w:val="clear"/>
           <w14:ligatures w14:val="standardContextual"/>
         </w:rPr>
         <w:t>El sistema de adición, ac</w:t>
@@ -2242,8 +2242,8 @@
       <w:bookmarkEnd w:id="0"/>
       <w:r>
         <w:rPr>
-          <w:rFonts w:asciiTheme="minorHAnsi" w:cstheme="minorBidi" w:eastAsiaTheme="minorHAnsi" w:hAnsiTheme="minorHAnsi"/>
-          <w:shd w:fill="FFFFFF" w:val="clear"/>
+          <w:rFonts w:eastAsia="Calibri" w:cs="" w:cstheme="minorBidi" w:eastAsiaTheme="minorHAnsi"/>
+          <w:shd w:fill="FFFF00" w:val="clear"/>
           <w14:ligatures w14:val="standardContextual"/>
         </w:rPr>
         <w:t xml:space="preserve">tualización de la tabla debe contemplar un campo de selección que tenga tres conceptos: CUPS, MEDICAMENTOS Y OTROS PRODUCTOS. Al seleccionar CUPS debe permitirle seleccionar un registro de la tabla de CUPS. Si selecciona MEDICAMENTOS, seleccionar un registro de la tabla CUMS o de la tabla IUM y si selecciona OTROS PRODUCTOS selecciona uno de los de </w:t>
@@ -2251,16 +2251,16 @@
       <w:commentRangeStart w:id="9"/>
       <w:r>
         <w:rPr>
-          <w:rFonts w:asciiTheme="minorHAnsi" w:cstheme="minorBidi" w:eastAsiaTheme="minorHAnsi" w:hAnsiTheme="minorHAnsi"/>
-          <w:shd w:fill="FFFFFF" w:val="clear"/>
+          <w:rFonts w:eastAsia="Calibri" w:cs="" w:cstheme="minorBidi" w:eastAsiaTheme="minorHAnsi"/>
+          <w:shd w:fill="FFFF00" w:val="clear"/>
           <w14:ligatures w14:val="standardContextual"/>
         </w:rPr>
         <w:t xml:space="preserve">esta </w:t>
       </w:r>
       <w:r>
         <w:rPr>
-          <w:rFonts w:asciiTheme="minorHAnsi" w:cstheme="minorBidi" w:eastAsiaTheme="minorHAnsi" w:hAnsiTheme="minorHAnsi"/>
-          <w:shd w:fill="FFFFFF" w:val="clear"/>
+          <w:rFonts w:eastAsia="Calibri" w:cs="" w:cstheme="minorBidi" w:eastAsiaTheme="minorHAnsi"/>
+          <w:shd w:fill="FFFF00" w:val="clear"/>
           <w14:ligatures w14:val="standardContextual"/>
         </w:rPr>
       </w:r>
@@ -2270,8 +2270,8 @@
       </w:r>
       <w:r>
         <w:rPr>
-          <w:rFonts w:asciiTheme="minorHAnsi" w:cstheme="minorBidi" w:eastAsiaTheme="minorHAnsi" w:hAnsiTheme="minorHAnsi"/>
-          <w:shd w:fill="FFFFFF" w:val="clear"/>
+          <w:rFonts w:eastAsia="Calibri" w:cs="" w:cstheme="minorBidi" w:eastAsiaTheme="minorHAnsi"/>
+          <w:shd w:fill="FFFF00" w:val="clear"/>
           <w14:ligatures w14:val="standardContextual"/>
         </w:rPr>
         <w:t>tabla.</w:t>

</xml_diff>